<commit_message>
Update Linux Basics File
</commit_message>
<xml_diff>
--- a/Linux TuteDude Assignment.docx
+++ b/Linux TuteDude Assignment.docx
@@ -5,6 +5,7 @@
     <w:p>
       <w:pPr>
         <w:pStyle w:val="Title"/>
+        <w:spacing w:line="276" w:lineRule="auto"/>
         <w:jc w:val="center"/>
         <w:rPr>
           <w:b/>
@@ -29,15 +30,1886 @@
           <w:ilvl w:val="0"/>
           <w:numId w:val="1"/>
         </w:numPr>
+        <w:rPr>
+          <w:sz w:val="28"/>
+          <w:szCs w:val="28"/>
+        </w:rPr>
       </w:pPr>
       <w:r>
+        <w:rPr>
+          <w:noProof/>
+          <w:sz w:val="28"/>
+          <w:szCs w:val="28"/>
+        </w:rPr>
+        <w:drawing>
+          <wp:anchor distT="0" distB="0" distL="114300" distR="114300" simplePos="0" relativeHeight="251663360" behindDoc="0" locked="0" layoutInCell="1" allowOverlap="1" wp14:anchorId="2588779D" wp14:editId="11F80093">
+            <wp:simplePos x="0" y="0"/>
+            <wp:positionH relativeFrom="column">
+              <wp:posOffset>-68035</wp:posOffset>
+            </wp:positionH>
+            <wp:positionV relativeFrom="paragraph">
+              <wp:posOffset>5300345</wp:posOffset>
+            </wp:positionV>
+            <wp:extent cx="5731510" cy="2717165"/>
+            <wp:effectExtent l="0" t="0" r="2540" b="6985"/>
+            <wp:wrapSquare wrapText="bothSides"/>
+            <wp:docPr id="5" name="Picture 5" descr="A screenshot of a computer screen&#10;&#10;AI-generated content may be incorrect."/>
+            <wp:cNvGraphicFramePr>
+              <a:graphicFrameLocks xmlns:a="http://schemas.openxmlformats.org/drawingml/2006/main" noChangeAspect="1"/>
+            </wp:cNvGraphicFramePr>
+            <a:graphic xmlns:a="http://schemas.openxmlformats.org/drawingml/2006/main">
+              <a:graphicData uri="http://schemas.openxmlformats.org/drawingml/2006/picture">
+                <pic:pic xmlns:pic="http://schemas.openxmlformats.org/drawingml/2006/picture">
+                  <pic:nvPicPr>
+                    <pic:cNvPr id="5" name="Picture 5" descr="A screenshot of a computer screen&#10;&#10;AI-generated content may be incorrect."/>
+                    <pic:cNvPicPr/>
+                  </pic:nvPicPr>
+                  <pic:blipFill>
+                    <a:blip r:embed="rId6">
+                      <a:extLst>
+                        <a:ext uri="{28A0092B-C50C-407E-A947-70E740481C1C}">
+                          <a14:useLocalDpi xmlns:a14="http://schemas.microsoft.com/office/drawing/2010/main" val="0"/>
+                        </a:ext>
+                      </a:extLst>
+                    </a:blip>
+                    <a:stretch>
+                      <a:fillRect/>
+                    </a:stretch>
+                  </pic:blipFill>
+                  <pic:spPr>
+                    <a:xfrm>
+                      <a:off x="0" y="0"/>
+                      <a:ext cx="5731510" cy="2717165"/>
+                    </a:xfrm>
+                    <a:prstGeom prst="rect">
+                      <a:avLst/>
+                    </a:prstGeom>
+                  </pic:spPr>
+                </pic:pic>
+              </a:graphicData>
+            </a:graphic>
+          </wp:anchor>
+        </w:drawing>
+      </w:r>
+      <w:r>
+        <w:rPr>
+          <w:noProof/>
+        </w:rPr>
+        <w:drawing>
+          <wp:anchor distT="0" distB="0" distL="114300" distR="114300" simplePos="0" relativeHeight="251658240" behindDoc="0" locked="0" layoutInCell="1" allowOverlap="1" wp14:anchorId="4010C73F" wp14:editId="577FC67E">
+            <wp:simplePos x="0" y="0"/>
+            <wp:positionH relativeFrom="margin">
+              <wp:posOffset>-66040</wp:posOffset>
+            </wp:positionH>
+            <wp:positionV relativeFrom="paragraph">
+              <wp:posOffset>842645</wp:posOffset>
+            </wp:positionV>
+            <wp:extent cx="5731510" cy="2923540"/>
+            <wp:effectExtent l="0" t="0" r="2540" b="0"/>
+            <wp:wrapSquare wrapText="bothSides"/>
+            <wp:docPr id="1" name="Picture 1" descr="A screenshot of a computer program&#10;&#10;AI-generated content may be incorrect."/>
+            <wp:cNvGraphicFramePr>
+              <a:graphicFrameLocks xmlns:a="http://schemas.openxmlformats.org/drawingml/2006/main" noChangeAspect="1"/>
+            </wp:cNvGraphicFramePr>
+            <a:graphic xmlns:a="http://schemas.openxmlformats.org/drawingml/2006/main">
+              <a:graphicData uri="http://schemas.openxmlformats.org/drawingml/2006/picture">
+                <pic:pic xmlns:pic="http://schemas.openxmlformats.org/drawingml/2006/picture">
+                  <pic:nvPicPr>
+                    <pic:cNvPr id="1" name="Picture 1" descr="A screenshot of a computer program&#10;&#10;AI-generated content may be incorrect."/>
+                    <pic:cNvPicPr/>
+                  </pic:nvPicPr>
+                  <pic:blipFill>
+                    <a:blip r:embed="rId7">
+                      <a:extLst>
+                        <a:ext uri="{28A0092B-C50C-407E-A947-70E740481C1C}">
+                          <a14:useLocalDpi xmlns:a14="http://schemas.microsoft.com/office/drawing/2010/main" val="0"/>
+                        </a:ext>
+                      </a:extLst>
+                    </a:blip>
+                    <a:stretch>
+                      <a:fillRect/>
+                    </a:stretch>
+                  </pic:blipFill>
+                  <pic:spPr>
+                    <a:xfrm>
+                      <a:off x="0" y="0"/>
+                      <a:ext cx="5731510" cy="2923540"/>
+                    </a:xfrm>
+                    <a:prstGeom prst="rect">
+                      <a:avLst/>
+                    </a:prstGeom>
+                  </pic:spPr>
+                </pic:pic>
+              </a:graphicData>
+            </a:graphic>
+          </wp:anchor>
+        </w:drawing>
+      </w:r>
+      <w:r>
+        <w:rPr>
+          <w:noProof/>
+          <w:sz w:val="28"/>
+          <w:szCs w:val="28"/>
+        </w:rPr>
+        <mc:AlternateContent>
+          <mc:Choice Requires="wps">
+            <w:drawing>
+              <wp:anchor distT="0" distB="0" distL="114300" distR="114300" simplePos="0" relativeHeight="251662336" behindDoc="0" locked="0" layoutInCell="1" allowOverlap="1" wp14:anchorId="0A38EEC6" wp14:editId="71F0F985">
+                <wp:simplePos x="0" y="0"/>
+                <wp:positionH relativeFrom="column">
+                  <wp:posOffset>-114300</wp:posOffset>
+                </wp:positionH>
+                <wp:positionV relativeFrom="paragraph">
+                  <wp:posOffset>4540250</wp:posOffset>
+                </wp:positionV>
+                <wp:extent cx="4408714" cy="293914"/>
+                <wp:effectExtent l="0" t="0" r="11430" b="11430"/>
+                <wp:wrapSquare wrapText="bothSides"/>
+                <wp:docPr id="3" name="Text Box 3"/>
+                <wp:cNvGraphicFramePr/>
+                <a:graphic xmlns:a="http://schemas.openxmlformats.org/drawingml/2006/main">
+                  <a:graphicData uri="http://schemas.microsoft.com/office/word/2010/wordprocessingShape">
+                    <wps:wsp>
+                      <wps:cNvSpPr txBox="1"/>
+                      <wps:spPr>
+                        <a:xfrm>
+                          <a:off x="0" y="0"/>
+                          <a:ext cx="4408714" cy="293914"/>
+                        </a:xfrm>
+                        <a:prstGeom prst="rect">
+                          <a:avLst/>
+                        </a:prstGeom>
+                        <a:solidFill>
+                          <a:schemeClr val="bg2">
+                            <a:lumMod val="25000"/>
+                          </a:schemeClr>
+                        </a:solidFill>
+                        <a:ln w="6350">
+                          <a:solidFill>
+                            <a:prstClr val="black"/>
+                          </a:solidFill>
+                        </a:ln>
+                      </wps:spPr>
+                      <wps:txbx>
+                        <w:txbxContent>
+                          <w:p>
+                            <w:pPr>
+                              <w:pStyle w:val="ListParagraph"/>
+                              <w:numPr>
+                                <w:ilvl w:val="0"/>
+                                <w:numId w:val="3"/>
+                              </w:numPr>
+                            </w:pPr>
+                            <w:r>
+                              <w:t xml:space="preserve"> Viewing File Contents</w:t>
+                            </w:r>
+                          </w:p>
+                          <w:p/>
+                        </w:txbxContent>
+                      </wps:txbx>
+                      <wps:bodyPr rot="0" spcFirstLastPara="0" vertOverflow="overflow" horzOverflow="overflow" vert="horz" wrap="square" lIns="91440" tIns="45720" rIns="91440" bIns="45720" numCol="1" spcCol="0" rtlCol="0" fromWordArt="0" anchor="t" anchorCtr="0" forceAA="0" compatLnSpc="1">
+                        <a:prstTxWarp prst="textNoShape">
+                          <a:avLst/>
+                        </a:prstTxWarp>
+                        <a:noAutofit/>
+                      </wps:bodyPr>
+                    </wps:wsp>
+                  </a:graphicData>
+                </a:graphic>
+                <wp14:sizeRelH relativeFrom="margin">
+                  <wp14:pctWidth>0</wp14:pctWidth>
+                </wp14:sizeRelH>
+                <wp14:sizeRelV relativeFrom="margin">
+                  <wp14:pctHeight>0</wp14:pctHeight>
+                </wp14:sizeRelV>
+              </wp:anchor>
+            </w:drawing>
+          </mc:Choice>
+          <mc:Fallback>
+            <w:pict>
+              <v:shapetype w14:anchorId="0A38EEC6" id="_x0000_t202" coordsize="21600,21600" o:spt="202" path="m,l,21600r21600,l21600,xe">
+                <v:stroke joinstyle="miter"/>
+                <v:path gradientshapeok="t" o:connecttype="rect"/>
+              </v:shapetype>
+              <v:shape id="Text Box 3" o:spid="_x0000_s1026" type="#_x0000_t202" style="position:absolute;left:0;text-align:left;margin-left:-9pt;margin-top:357.5pt;width:347.15pt;height:23.15pt;z-index:251662336;visibility:visible;mso-wrap-style:square;mso-width-percent:0;mso-height-percent:0;mso-wrap-distance-left:9pt;mso-wrap-distance-top:0;mso-wrap-distance-right:9pt;mso-wrap-distance-bottom:0;mso-position-horizontal:absolute;mso-position-horizontal-relative:text;mso-position-vertical:absolute;mso-position-vertical-relative:text;mso-width-percent:0;mso-height-percent:0;mso-width-relative:margin;mso-height-relative:margin;v-text-anchor:top" o:gfxdata="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" fillcolor="#1f384c [814]" strokeweight=".5pt">
+                <v:textbox>
+                  <w:txbxContent>
+                    <w:p>
+                      <w:pPr>
+                        <w:pStyle w:val="ListParagraph"/>
+                        <w:numPr>
+                          <w:ilvl w:val="0"/>
+                          <w:numId w:val="3"/>
+                        </w:numPr>
+                      </w:pPr>
+                      <w:r>
+                        <w:t xml:space="preserve"> Viewing File Contents</w:t>
+                      </w:r>
+                    </w:p>
+                    <w:p/>
+                  </w:txbxContent>
+                </v:textbox>
+                <w10:wrap type="square"/>
+              </v:shape>
+            </w:pict>
+          </mc:Fallback>
+        </mc:AlternateContent>
+      </w:r>
+      <w:r>
+        <w:rPr>
+          <w:noProof/>
+          <w:sz w:val="28"/>
+          <w:szCs w:val="28"/>
+        </w:rPr>
+        <mc:AlternateContent>
+          <mc:Choice Requires="wps">
+            <w:drawing>
+              <wp:anchor distT="0" distB="0" distL="114300" distR="114300" simplePos="0" relativeHeight="251660288" behindDoc="0" locked="0" layoutInCell="1" allowOverlap="1" wp14:anchorId="7C020DE2" wp14:editId="75DB9308">
+                <wp:simplePos x="0" y="0"/>
+                <wp:positionH relativeFrom="column">
+                  <wp:posOffset>0</wp:posOffset>
+                </wp:positionH>
+                <wp:positionV relativeFrom="paragraph">
+                  <wp:posOffset>-635</wp:posOffset>
+                </wp:positionV>
+                <wp:extent cx="4408714" cy="293914"/>
+                <wp:effectExtent l="0" t="0" r="11430" b="11430"/>
+                <wp:wrapNone/>
+                <wp:docPr id="2" name="Text Box 2"/>
+                <wp:cNvGraphicFramePr/>
+                <a:graphic xmlns:a="http://schemas.openxmlformats.org/drawingml/2006/main">
+                  <a:graphicData uri="http://schemas.microsoft.com/office/word/2010/wordprocessingShape">
+                    <wps:wsp>
+                      <wps:cNvSpPr txBox="1"/>
+                      <wps:spPr>
+                        <a:xfrm>
+                          <a:off x="0" y="0"/>
+                          <a:ext cx="4408714" cy="293914"/>
+                        </a:xfrm>
+                        <a:prstGeom prst="rect">
+                          <a:avLst/>
+                        </a:prstGeom>
+                        <a:solidFill>
+                          <a:schemeClr val="bg2">
+                            <a:lumMod val="25000"/>
+                          </a:schemeClr>
+                        </a:solidFill>
+                        <a:ln w="6350">
+                          <a:solidFill>
+                            <a:prstClr val="black"/>
+                          </a:solidFill>
+                        </a:ln>
+                      </wps:spPr>
+                      <wps:txbx>
+                        <w:txbxContent>
+                          <w:p>
+                            <w:pPr>
+                              <w:pStyle w:val="ListParagraph"/>
+                              <w:numPr>
+                                <w:ilvl w:val="0"/>
+                                <w:numId w:val="4"/>
+                              </w:numPr>
+                            </w:pPr>
+                            <w:r>
+                              <w:t>Creating and Renaming Files/Directories</w:t>
+                            </w:r>
+                          </w:p>
+                          <w:p/>
+                        </w:txbxContent>
+                      </wps:txbx>
+                      <wps:bodyPr rot="0" spcFirstLastPara="0" vertOverflow="overflow" horzOverflow="overflow" vert="horz" wrap="square" lIns="91440" tIns="45720" rIns="91440" bIns="45720" numCol="1" spcCol="0" rtlCol="0" fromWordArt="0" anchor="t" anchorCtr="0" forceAA="0" compatLnSpc="1">
+                        <a:prstTxWarp prst="textNoShape">
+                          <a:avLst/>
+                        </a:prstTxWarp>
+                        <a:noAutofit/>
+                      </wps:bodyPr>
+                    </wps:wsp>
+                  </a:graphicData>
+                </a:graphic>
+                <wp14:sizeRelH relativeFrom="margin">
+                  <wp14:pctWidth>0</wp14:pctWidth>
+                </wp14:sizeRelH>
+                <wp14:sizeRelV relativeFrom="margin">
+                  <wp14:pctHeight>0</wp14:pctHeight>
+                </wp14:sizeRelV>
+              </wp:anchor>
+            </w:drawing>
+          </mc:Choice>
+          <mc:Fallback>
+            <w:pict>
+              <v:shape w14:anchorId="7C020DE2" id="Text Box 2" o:spid="_x0000_s1027" type="#_x0000_t202" style="position:absolute;left:0;text-align:left;margin-left:0;margin-top:-.05pt;width:347.15pt;height:23.15pt;z-index:251660288;visibility:visible;mso-wrap-style:square;mso-width-percent:0;mso-height-percent:0;mso-wrap-distance-left:9pt;mso-wrap-distance-top:0;mso-wrap-distance-right:9pt;mso-wrap-distance-bottom:0;mso-position-horizontal:absolute;mso-position-horizontal-relative:text;mso-position-vertical:absolute;mso-position-vertical-relative:text;mso-width-percent:0;mso-height-percent:0;mso-width-relative:margin;mso-height-relative:margin;v-text-anchor:top" o:gfxdata="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" fillcolor="#1f384c [814]" strokeweight=".5pt">
+                <v:textbox>
+                  <w:txbxContent>
+                    <w:p>
+                      <w:pPr>
+                        <w:pStyle w:val="ListParagraph"/>
+                        <w:numPr>
+                          <w:ilvl w:val="0"/>
+                          <w:numId w:val="4"/>
+                        </w:numPr>
+                      </w:pPr>
+                      <w:r>
+                        <w:t>Creating and Renaming Files/Directories</w:t>
+                      </w:r>
+                    </w:p>
+                    <w:p/>
+                  </w:txbxContent>
+                </v:textbox>
+              </v:shape>
+            </w:pict>
+          </mc:Fallback>
+        </mc:AlternateContent>
+      </w:r>
+      <w:r>
+        <w:rPr>
+          <w:sz w:val="28"/>
+          <w:szCs w:val="28"/>
+        </w:rPr>
         <w:t>Creating and Renaming Files/Directories</w:t>
+      </w:r>
+      <w:r>
+        <w:rPr>
+          <w:sz w:val="28"/>
+          <w:szCs w:val="28"/>
+        </w:rPr>
+        <w:t xml:space="preserve"> </w:t>
       </w:r>
     </w:p>
     <w:p>
       <w:pPr>
+        <w:rPr>
+          <w:sz w:val="28"/>
+          <w:szCs w:val="28"/>
+        </w:rPr>
+      </w:pPr>
+      <w:r>
+        <w:rPr>
+          <w:sz w:val="28"/>
+          <w:szCs w:val="28"/>
+        </w:rPr>
+        <w:br w:type="page"/>
+      </w:r>
+    </w:p>
+    <w:p>
+      <w:pPr>
+        <w:pStyle w:val="ListParagraph"/>
         <w:ind w:left="360"/>
-      </w:pPr>
+        <w:rPr>
+          <w:sz w:val="28"/>
+          <w:szCs w:val="28"/>
+        </w:rPr>
+      </w:pPr>
+      <w:r>
+        <w:rPr>
+          <w:noProof/>
+          <w:sz w:val="28"/>
+          <w:szCs w:val="28"/>
+        </w:rPr>
+        <w:lastRenderedPageBreak/>
+        <mc:AlternateContent>
+          <mc:Choice Requires="wps">
+            <w:drawing>
+              <wp:anchor distT="0" distB="0" distL="114300" distR="114300" simplePos="0" relativeHeight="251665408" behindDoc="0" locked="0" layoutInCell="1" allowOverlap="1" wp14:anchorId="23F06B9D" wp14:editId="2D33729D">
+                <wp:simplePos x="0" y="0"/>
+                <wp:positionH relativeFrom="column">
+                  <wp:posOffset>53704</wp:posOffset>
+                </wp:positionH>
+                <wp:positionV relativeFrom="paragraph">
+                  <wp:posOffset>545</wp:posOffset>
+                </wp:positionV>
+                <wp:extent cx="4408714" cy="293914"/>
+                <wp:effectExtent l="0" t="0" r="11430" b="11430"/>
+                <wp:wrapSquare wrapText="bothSides"/>
+                <wp:docPr id="6" name="Text Box 6"/>
+                <wp:cNvGraphicFramePr/>
+                <a:graphic xmlns:a="http://schemas.openxmlformats.org/drawingml/2006/main">
+                  <a:graphicData uri="http://schemas.microsoft.com/office/word/2010/wordprocessingShape">
+                    <wps:wsp>
+                      <wps:cNvSpPr txBox="1"/>
+                      <wps:spPr>
+                        <a:xfrm>
+                          <a:off x="0" y="0"/>
+                          <a:ext cx="4408714" cy="293914"/>
+                        </a:xfrm>
+                        <a:prstGeom prst="rect">
+                          <a:avLst/>
+                        </a:prstGeom>
+                        <a:solidFill>
+                          <a:schemeClr val="bg2">
+                            <a:lumMod val="25000"/>
+                          </a:schemeClr>
+                        </a:solidFill>
+                        <a:ln w="6350">
+                          <a:solidFill>
+                            <a:prstClr val="black"/>
+                          </a:solidFill>
+                        </a:ln>
+                      </wps:spPr>
+                      <wps:txbx>
+                        <w:txbxContent>
+                          <w:p>
+                            <w:pPr>
+                              <w:pStyle w:val="ListParagraph"/>
+                              <w:numPr>
+                                <w:ilvl w:val="0"/>
+                                <w:numId w:val="3"/>
+                              </w:numPr>
+                            </w:pPr>
+                            <w:r>
+                              <w:t xml:space="preserve"> </w:t>
+                            </w:r>
+                            <w:r>
+                              <w:t>Searching for Patterns</w:t>
+                            </w:r>
+                          </w:p>
+                          <w:p/>
+                        </w:txbxContent>
+                      </wps:txbx>
+                      <wps:bodyPr rot="0" spcFirstLastPara="0" vertOverflow="overflow" horzOverflow="overflow" vert="horz" wrap="square" lIns="91440" tIns="45720" rIns="91440" bIns="45720" numCol="1" spcCol="0" rtlCol="0" fromWordArt="0" anchor="t" anchorCtr="0" forceAA="0" compatLnSpc="1">
+                        <a:prstTxWarp prst="textNoShape">
+                          <a:avLst/>
+                        </a:prstTxWarp>
+                        <a:noAutofit/>
+                      </wps:bodyPr>
+                    </wps:wsp>
+                  </a:graphicData>
+                </a:graphic>
+                <wp14:sizeRelH relativeFrom="margin">
+                  <wp14:pctWidth>0</wp14:pctWidth>
+                </wp14:sizeRelH>
+                <wp14:sizeRelV relativeFrom="margin">
+                  <wp14:pctHeight>0</wp14:pctHeight>
+                </wp14:sizeRelV>
+              </wp:anchor>
+            </w:drawing>
+          </mc:Choice>
+          <mc:Fallback>
+            <w:pict>
+              <v:shape w14:anchorId="23F06B9D" id="Text Box 6" o:spid="_x0000_s1028" type="#_x0000_t202" style="position:absolute;left:0;text-align:left;margin-left:4.25pt;margin-top:.05pt;width:347.15pt;height:23.15pt;z-index:251665408;visibility:visible;mso-wrap-style:square;mso-width-percent:0;mso-height-percent:0;mso-wrap-distance-left:9pt;mso-wrap-distance-top:0;mso-wrap-distance-right:9pt;mso-wrap-distance-bottom:0;mso-position-horizontal:absolute;mso-position-horizontal-relative:text;mso-position-vertical:absolute;mso-position-vertical-relative:text;mso-width-percent:0;mso-height-percent:0;mso-width-relative:margin;mso-height-relative:margin;v-text-anchor:top" o:gfxdata="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" fillcolor="#1f384c [814]" strokeweight=".5pt">
+                <v:textbox>
+                  <w:txbxContent>
+                    <w:p>
+                      <w:pPr>
+                        <w:pStyle w:val="ListParagraph"/>
+                        <w:numPr>
+                          <w:ilvl w:val="0"/>
+                          <w:numId w:val="3"/>
+                        </w:numPr>
+                      </w:pPr>
+                      <w:r>
+                        <w:t xml:space="preserve"> </w:t>
+                      </w:r>
+                      <w:r>
+                        <w:t>Searching for Patterns</w:t>
+                      </w:r>
+                    </w:p>
+                    <w:p/>
+                  </w:txbxContent>
+                </v:textbox>
+                <w10:wrap type="square"/>
+              </v:shape>
+            </w:pict>
+          </mc:Fallback>
+        </mc:AlternateContent>
+      </w:r>
+    </w:p>
+    <w:p>
+      <w:pPr>
+        <w:rPr>
+          <w:sz w:val="28"/>
+          <w:szCs w:val="28"/>
+        </w:rPr>
+      </w:pPr>
+      <w:r>
+        <w:rPr>
+          <w:noProof/>
+          <w:sz w:val="28"/>
+          <w:szCs w:val="28"/>
+        </w:rPr>
+        <w:drawing>
+          <wp:anchor distT="0" distB="0" distL="114300" distR="114300" simplePos="0" relativeHeight="251667456" behindDoc="1" locked="0" layoutInCell="1" allowOverlap="1" wp14:anchorId="45B150F3" wp14:editId="24F01C9B">
+            <wp:simplePos x="0" y="0"/>
+            <wp:positionH relativeFrom="margin">
+              <wp:align>left</wp:align>
+            </wp:positionH>
+            <wp:positionV relativeFrom="paragraph">
+              <wp:posOffset>228782</wp:posOffset>
+            </wp:positionV>
+            <wp:extent cx="5604510" cy="919480"/>
+            <wp:effectExtent l="0" t="0" r="0" b="0"/>
+            <wp:wrapSquare wrapText="bothSides"/>
+            <wp:docPr id="7" name="Picture 7" descr="A screenshot of a computer&#10;&#10;AI-generated content may be incorrect."/>
+            <wp:cNvGraphicFramePr>
+              <a:graphicFrameLocks xmlns:a="http://schemas.openxmlformats.org/drawingml/2006/main" noChangeAspect="1"/>
+            </wp:cNvGraphicFramePr>
+            <a:graphic xmlns:a="http://schemas.openxmlformats.org/drawingml/2006/main">
+              <a:graphicData uri="http://schemas.openxmlformats.org/drawingml/2006/picture">
+                <pic:pic xmlns:pic="http://schemas.openxmlformats.org/drawingml/2006/picture">
+                  <pic:nvPicPr>
+                    <pic:cNvPr id="7" name="Picture 7" descr="A screenshot of a computer&#10;&#10;AI-generated content may be incorrect."/>
+                    <pic:cNvPicPr/>
+                  </pic:nvPicPr>
+                  <pic:blipFill>
+                    <a:blip r:embed="rId8">
+                      <a:extLst>
+                        <a:ext uri="{28A0092B-C50C-407E-A947-70E740481C1C}">
+                          <a14:useLocalDpi xmlns:a14="http://schemas.microsoft.com/office/drawing/2010/main" val="0"/>
+                        </a:ext>
+                      </a:extLst>
+                    </a:blip>
+                    <a:stretch>
+                      <a:fillRect/>
+                    </a:stretch>
+                  </pic:blipFill>
+                  <pic:spPr>
+                    <a:xfrm>
+                      <a:off x="0" y="0"/>
+                      <a:ext cx="5604510" cy="919480"/>
+                    </a:xfrm>
+                    <a:prstGeom prst="rect">
+                      <a:avLst/>
+                    </a:prstGeom>
+                  </pic:spPr>
+                </pic:pic>
+              </a:graphicData>
+            </a:graphic>
+            <wp14:sizeRelH relativeFrom="margin">
+              <wp14:pctWidth>0</wp14:pctWidth>
+            </wp14:sizeRelH>
+            <wp14:sizeRelV relativeFrom="margin">
+              <wp14:pctHeight>0</wp14:pctHeight>
+            </wp14:sizeRelV>
+          </wp:anchor>
+        </w:drawing>
+      </w:r>
+    </w:p>
+    <w:p>
+      <w:pPr>
+        <w:pStyle w:val="ListParagraph"/>
+        <w:ind w:left="360"/>
+        <w:rPr>
+          <w:sz w:val="28"/>
+          <w:szCs w:val="28"/>
+        </w:rPr>
+      </w:pPr>
+    </w:p>
+    <w:p>
+      <w:pPr>
+        <w:rPr>
+          <w:sz w:val="28"/>
+          <w:szCs w:val="28"/>
+        </w:rPr>
+      </w:pPr>
+      <w:r>
+        <w:rPr>
+          <w:noProof/>
+          <w:sz w:val="28"/>
+          <w:szCs w:val="28"/>
+        </w:rPr>
+        <mc:AlternateContent>
+          <mc:Choice Requires="wps">
+            <w:drawing>
+              <wp:anchor distT="0" distB="0" distL="114300" distR="114300" simplePos="0" relativeHeight="251668480" behindDoc="0" locked="0" layoutInCell="1" allowOverlap="1" wp14:anchorId="774FEC97" wp14:editId="50CC642C">
+                <wp:simplePos x="0" y="0"/>
+                <wp:positionH relativeFrom="column">
+                  <wp:posOffset>75112</wp:posOffset>
+                </wp:positionH>
+                <wp:positionV relativeFrom="paragraph">
+                  <wp:posOffset>73751</wp:posOffset>
+                </wp:positionV>
+                <wp:extent cx="4408714" cy="293914"/>
+                <wp:effectExtent l="0" t="0" r="11430" b="11430"/>
+                <wp:wrapSquare wrapText="bothSides"/>
+                <wp:docPr id="8" name="Text Box 8"/>
+                <wp:cNvGraphicFramePr/>
+                <a:graphic xmlns:a="http://schemas.openxmlformats.org/drawingml/2006/main">
+                  <a:graphicData uri="http://schemas.microsoft.com/office/word/2010/wordprocessingShape">
+                    <wps:wsp>
+                      <wps:cNvSpPr txBox="1"/>
+                      <wps:spPr>
+                        <a:xfrm>
+                          <a:off x="0" y="0"/>
+                          <a:ext cx="4408714" cy="293914"/>
+                        </a:xfrm>
+                        <a:prstGeom prst="rect">
+                          <a:avLst/>
+                        </a:prstGeom>
+                        <a:solidFill>
+                          <a:schemeClr val="bg2">
+                            <a:lumMod val="25000"/>
+                          </a:schemeClr>
+                        </a:solidFill>
+                        <a:ln w="6350">
+                          <a:solidFill>
+                            <a:prstClr val="black"/>
+                          </a:solidFill>
+                        </a:ln>
+                      </wps:spPr>
+                      <wps:txbx>
+                        <w:txbxContent>
+                          <w:p>
+                            <w:pPr>
+                              <w:pStyle w:val="ListParagraph"/>
+                              <w:numPr>
+                                <w:ilvl w:val="0"/>
+                                <w:numId w:val="3"/>
+                              </w:numPr>
+                            </w:pPr>
+                            <w:r>
+                              <w:t xml:space="preserve"> </w:t>
+                            </w:r>
+                            <w:r>
+                              <w:t>Zipping and Unzipping</w:t>
+                            </w:r>
+                          </w:p>
+                          <w:p>
+                            <w:pPr>
+                              <w:pStyle w:val="ListParagraph"/>
+                              <w:numPr>
+                                <w:ilvl w:val="0"/>
+                                <w:numId w:val="3"/>
+                              </w:numPr>
+                            </w:pPr>
+                          </w:p>
+                          <w:p/>
+                        </w:txbxContent>
+                      </wps:txbx>
+                      <wps:bodyPr rot="0" spcFirstLastPara="0" vertOverflow="overflow" horzOverflow="overflow" vert="horz" wrap="square" lIns="91440" tIns="45720" rIns="91440" bIns="45720" numCol="1" spcCol="0" rtlCol="0" fromWordArt="0" anchor="t" anchorCtr="0" forceAA="0" compatLnSpc="1">
+                        <a:prstTxWarp prst="textNoShape">
+                          <a:avLst/>
+                        </a:prstTxWarp>
+                        <a:noAutofit/>
+                      </wps:bodyPr>
+                    </wps:wsp>
+                  </a:graphicData>
+                </a:graphic>
+                <wp14:sizeRelH relativeFrom="margin">
+                  <wp14:pctWidth>0</wp14:pctWidth>
+                </wp14:sizeRelH>
+                <wp14:sizeRelV relativeFrom="margin">
+                  <wp14:pctHeight>0</wp14:pctHeight>
+                </wp14:sizeRelV>
+              </wp:anchor>
+            </w:drawing>
+          </mc:Choice>
+          <mc:Fallback>
+            <w:pict>
+              <v:shape w14:anchorId="774FEC97" id="Text Box 8" o:spid="_x0000_s1029" type="#_x0000_t202" style="position:absolute;margin-left:5.9pt;margin-top:5.8pt;width:347.15pt;height:23.15pt;z-index:251668480;visibility:visible;mso-wrap-style:square;mso-width-percent:0;mso-height-percent:0;mso-wrap-distance-left:9pt;mso-wrap-distance-top:0;mso-wrap-distance-right:9pt;mso-wrap-distance-bottom:0;mso-position-horizontal:absolute;mso-position-horizontal-relative:text;mso-position-vertical:absolute;mso-position-vertical-relative:text;mso-width-percent:0;mso-height-percent:0;mso-width-relative:margin;mso-height-relative:margin;v-text-anchor:top" o:gfxdata="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" fillcolor="#1f384c [814]" strokeweight=".5pt">
+                <v:textbox>
+                  <w:txbxContent>
+                    <w:p>
+                      <w:pPr>
+                        <w:pStyle w:val="ListParagraph"/>
+                        <w:numPr>
+                          <w:ilvl w:val="0"/>
+                          <w:numId w:val="3"/>
+                        </w:numPr>
+                      </w:pPr>
+                      <w:r>
+                        <w:t xml:space="preserve"> </w:t>
+                      </w:r>
+                      <w:r>
+                        <w:t>Zipping and Unzipping</w:t>
+                      </w:r>
+                    </w:p>
+                    <w:p>
+                      <w:pPr>
+                        <w:pStyle w:val="ListParagraph"/>
+                        <w:numPr>
+                          <w:ilvl w:val="0"/>
+                          <w:numId w:val="3"/>
+                        </w:numPr>
+                      </w:pPr>
+                    </w:p>
+                    <w:p/>
+                  </w:txbxContent>
+                </v:textbox>
+                <w10:wrap type="square"/>
+              </v:shape>
+            </w:pict>
+          </mc:Fallback>
+        </mc:AlternateContent>
+      </w:r>
+    </w:p>
+    <w:p>
+      <w:pPr>
+        <w:rPr>
+          <w:sz w:val="28"/>
+          <w:szCs w:val="28"/>
+        </w:rPr>
+      </w:pPr>
+      <w:r>
+        <w:rPr>
+          <w:noProof/>
+          <w:sz w:val="28"/>
+          <w:szCs w:val="28"/>
+        </w:rPr>
+        <w:drawing>
+          <wp:anchor distT="0" distB="0" distL="114300" distR="114300" simplePos="0" relativeHeight="251671552" behindDoc="0" locked="0" layoutInCell="1" allowOverlap="1" wp14:anchorId="012E1971" wp14:editId="78DDF1F6">
+            <wp:simplePos x="0" y="0"/>
+            <wp:positionH relativeFrom="margin">
+              <wp:posOffset>-1270</wp:posOffset>
+            </wp:positionH>
+            <wp:positionV relativeFrom="paragraph">
+              <wp:posOffset>3345906</wp:posOffset>
+            </wp:positionV>
+            <wp:extent cx="5731510" cy="3200400"/>
+            <wp:effectExtent l="0" t="0" r="2540" b="0"/>
+            <wp:wrapSquare wrapText="bothSides"/>
+            <wp:docPr id="12" name="Picture 12" descr="A screenshot of a computer&#10;&#10;AI-generated content may be incorrect."/>
+            <wp:cNvGraphicFramePr>
+              <a:graphicFrameLocks xmlns:a="http://schemas.openxmlformats.org/drawingml/2006/main" noChangeAspect="1"/>
+            </wp:cNvGraphicFramePr>
+            <a:graphic xmlns:a="http://schemas.openxmlformats.org/drawingml/2006/main">
+              <a:graphicData uri="http://schemas.openxmlformats.org/drawingml/2006/picture">
+                <pic:pic xmlns:pic="http://schemas.openxmlformats.org/drawingml/2006/picture">
+                  <pic:nvPicPr>
+                    <pic:cNvPr id="12" name="Picture 12" descr="A screenshot of a computer&#10;&#10;AI-generated content may be incorrect."/>
+                    <pic:cNvPicPr/>
+                  </pic:nvPicPr>
+                  <pic:blipFill>
+                    <a:blip r:embed="rId9" cstate="print">
+                      <a:extLst>
+                        <a:ext uri="{28A0092B-C50C-407E-A947-70E740481C1C}">
+                          <a14:useLocalDpi xmlns:a14="http://schemas.microsoft.com/office/drawing/2010/main" val="0"/>
+                        </a:ext>
+                      </a:extLst>
+                    </a:blip>
+                    <a:stretch>
+                      <a:fillRect/>
+                    </a:stretch>
+                  </pic:blipFill>
+                  <pic:spPr>
+                    <a:xfrm>
+                      <a:off x="0" y="0"/>
+                      <a:ext cx="5731510" cy="3200400"/>
+                    </a:xfrm>
+                    <a:prstGeom prst="rect">
+                      <a:avLst/>
+                    </a:prstGeom>
+                  </pic:spPr>
+                </pic:pic>
+              </a:graphicData>
+            </a:graphic>
+            <wp14:sizeRelH relativeFrom="margin">
+              <wp14:pctWidth>0</wp14:pctWidth>
+            </wp14:sizeRelH>
+            <wp14:sizeRelV relativeFrom="margin">
+              <wp14:pctHeight>0</wp14:pctHeight>
+            </wp14:sizeRelV>
+          </wp:anchor>
+        </w:drawing>
+      </w:r>
+      <w:r>
+        <w:rPr>
+          <w:noProof/>
+          <w:sz w:val="28"/>
+          <w:szCs w:val="28"/>
+        </w:rPr>
+        <mc:AlternateContent>
+          <mc:Choice Requires="wps">
+            <w:drawing>
+              <wp:anchor distT="0" distB="0" distL="114300" distR="114300" simplePos="0" relativeHeight="251670528" behindDoc="0" locked="0" layoutInCell="1" allowOverlap="1" wp14:anchorId="78F917CE" wp14:editId="3BDB0D2E">
+                <wp:simplePos x="0" y="0"/>
+                <wp:positionH relativeFrom="margin">
+                  <wp:posOffset>0</wp:posOffset>
+                </wp:positionH>
+                <wp:positionV relativeFrom="paragraph">
+                  <wp:posOffset>2699294</wp:posOffset>
+                </wp:positionV>
+                <wp:extent cx="4408170" cy="247015"/>
+                <wp:effectExtent l="0" t="0" r="11430" b="19685"/>
+                <wp:wrapSquare wrapText="bothSides"/>
+                <wp:docPr id="10" name="Text Box 10"/>
+                <wp:cNvGraphicFramePr/>
+                <a:graphic xmlns:a="http://schemas.openxmlformats.org/drawingml/2006/main">
+                  <a:graphicData uri="http://schemas.microsoft.com/office/word/2010/wordprocessingShape">
+                    <wps:wsp>
+                      <wps:cNvSpPr txBox="1"/>
+                      <wps:spPr>
+                        <a:xfrm>
+                          <a:off x="0" y="0"/>
+                          <a:ext cx="4408170" cy="247015"/>
+                        </a:xfrm>
+                        <a:prstGeom prst="rect">
+                          <a:avLst/>
+                        </a:prstGeom>
+                        <a:solidFill>
+                          <a:schemeClr val="bg2">
+                            <a:lumMod val="25000"/>
+                          </a:schemeClr>
+                        </a:solidFill>
+                        <a:ln w="6350">
+                          <a:solidFill>
+                            <a:prstClr val="black"/>
+                          </a:solidFill>
+                        </a:ln>
+                      </wps:spPr>
+                      <wps:txbx>
+                        <w:txbxContent>
+                          <w:p>
+                            <w:pPr>
+                              <w:pStyle w:val="ListParagraph"/>
+                              <w:numPr>
+                                <w:ilvl w:val="0"/>
+                                <w:numId w:val="5"/>
+                              </w:numPr>
+                            </w:pPr>
+                            <w:r>
+                              <w:t xml:space="preserve"> </w:t>
+                            </w:r>
+                            <w:r>
+                              <w:t>Downloading Files</w:t>
+                            </w:r>
+                          </w:p>
+                          <w:p>
+                            <w:pPr>
+                              <w:pStyle w:val="ListParagraph"/>
+                              <w:numPr>
+                                <w:ilvl w:val="0"/>
+                                <w:numId w:val="5"/>
+                              </w:numPr>
+                            </w:pPr>
+                            <w:r>
+                              <w:rPr>
+                                <w:noProof/>
+                              </w:rPr>
+                              <w:drawing>
+                                <wp:inline distT="0" distB="0" distL="0" distR="0" wp14:anchorId="59856949" wp14:editId="6E24F9D9">
+                                  <wp:extent cx="347345" cy="195580"/>
+                                  <wp:effectExtent l="0" t="0" r="0" b="0"/>
+                                  <wp:docPr id="19" name="Picture 19" descr="A screenshot of a computer&#10;&#10;AI-generated content may be incorrect."/>
+                                  <wp:cNvGraphicFramePr>
+                                    <a:graphicFrameLocks xmlns:a="http://schemas.openxmlformats.org/drawingml/2006/main" noChangeAspect="1"/>
+                                  </wp:cNvGraphicFramePr>
+                                  <a:graphic xmlns:a="http://schemas.openxmlformats.org/drawingml/2006/main">
+                                    <a:graphicData uri="http://schemas.openxmlformats.org/drawingml/2006/picture">
+                                      <pic:pic xmlns:pic="http://schemas.openxmlformats.org/drawingml/2006/picture">
+                                        <pic:nvPicPr>
+                                          <pic:cNvPr id="11" name="Picture 11" descr="A screenshot of a computer&#10;&#10;AI-generated content may be incorrect."/>
+                                          <pic:cNvPicPr/>
+                                        </pic:nvPicPr>
+                                        <pic:blipFill>
+                                          <a:blip r:embed="rId9">
+                                            <a:extLst>
+                                              <a:ext uri="{28A0092B-C50C-407E-A947-70E740481C1C}">
+                                                <a14:useLocalDpi xmlns:a14="http://schemas.microsoft.com/office/drawing/2010/main" val="0"/>
+                                              </a:ext>
+                                            </a:extLst>
+                                          </a:blip>
+                                          <a:stretch>
+                                            <a:fillRect/>
+                                          </a:stretch>
+                                        </pic:blipFill>
+                                        <pic:spPr>
+                                          <a:xfrm>
+                                            <a:off x="0" y="0"/>
+                                            <a:ext cx="347345" cy="195580"/>
+                                          </a:xfrm>
+                                          <a:prstGeom prst="rect">
+                                            <a:avLst/>
+                                          </a:prstGeom>
+                                        </pic:spPr>
+                                      </pic:pic>
+                                    </a:graphicData>
+                                  </a:graphic>
+                                </wp:inline>
+                              </w:drawing>
+                            </w:r>
+                          </w:p>
+                          <w:p>
+                            <w:pPr>
+                              <w:pStyle w:val="ListParagraph"/>
+                              <w:numPr>
+                                <w:ilvl w:val="0"/>
+                                <w:numId w:val="3"/>
+                              </w:numPr>
+                            </w:pPr>
+                          </w:p>
+                          <w:p/>
+                        </w:txbxContent>
+                      </wps:txbx>
+                      <wps:bodyPr rot="0" spcFirstLastPara="0" vertOverflow="overflow" horzOverflow="overflow" vert="horz" wrap="square" lIns="91440" tIns="45720" rIns="91440" bIns="45720" numCol="1" spcCol="0" rtlCol="0" fromWordArt="0" anchor="t" anchorCtr="0" forceAA="0" compatLnSpc="1">
+                        <a:prstTxWarp prst="textNoShape">
+                          <a:avLst/>
+                        </a:prstTxWarp>
+                        <a:noAutofit/>
+                      </wps:bodyPr>
+                    </wps:wsp>
+                  </a:graphicData>
+                </a:graphic>
+                <wp14:sizeRelH relativeFrom="margin">
+                  <wp14:pctWidth>0</wp14:pctWidth>
+                </wp14:sizeRelH>
+                <wp14:sizeRelV relativeFrom="margin">
+                  <wp14:pctHeight>0</wp14:pctHeight>
+                </wp14:sizeRelV>
+              </wp:anchor>
+            </w:drawing>
+          </mc:Choice>
+          <mc:Fallback>
+            <w:pict>
+              <v:shape w14:anchorId="78F917CE" id="Text Box 10" o:spid="_x0000_s1030" type="#_x0000_t202" style="position:absolute;margin-left:0;margin-top:212.55pt;width:347.1pt;height:19.45pt;z-index:251670528;visibility:visible;mso-wrap-style:square;mso-width-percent:0;mso-height-percent:0;mso-wrap-distance-left:9pt;mso-wrap-distance-top:0;mso-wrap-distance-right:9pt;mso-wrap-distance-bottom:0;mso-position-horizontal:absolute;mso-position-horizontal-relative:margin;mso-position-vertical:absolute;mso-position-vertical-relative:text;mso-width-percent:0;mso-height-percent:0;mso-width-relative:margin;mso-height-relative:margin;v-text-anchor:top" o:gfxdata="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" fillcolor="#1f384c [814]" strokeweight=".5pt">
+                <v:textbox>
+                  <w:txbxContent>
+                    <w:p>
+                      <w:pPr>
+                        <w:pStyle w:val="ListParagraph"/>
+                        <w:numPr>
+                          <w:ilvl w:val="0"/>
+                          <w:numId w:val="5"/>
+                        </w:numPr>
+                      </w:pPr>
+                      <w:r>
+                        <w:t xml:space="preserve"> </w:t>
+                      </w:r>
+                      <w:r>
+                        <w:t>Downloading Files</w:t>
+                      </w:r>
+                    </w:p>
+                    <w:p>
+                      <w:pPr>
+                        <w:pStyle w:val="ListParagraph"/>
+                        <w:numPr>
+                          <w:ilvl w:val="0"/>
+                          <w:numId w:val="5"/>
+                        </w:numPr>
+                      </w:pPr>
+                      <w:r>
+                        <w:rPr>
+                          <w:noProof/>
+                        </w:rPr>
+                        <w:drawing>
+                          <wp:inline distT="0" distB="0" distL="0" distR="0" wp14:anchorId="59856949" wp14:editId="6E24F9D9">
+                            <wp:extent cx="347345" cy="195580"/>
+                            <wp:effectExtent l="0" t="0" r="0" b="0"/>
+                            <wp:docPr id="19" name="Picture 19" descr="A screenshot of a computer&#10;&#10;AI-generated content may be incorrect."/>
+                            <wp:cNvGraphicFramePr>
+                              <a:graphicFrameLocks xmlns:a="http://schemas.openxmlformats.org/drawingml/2006/main" noChangeAspect="1"/>
+                            </wp:cNvGraphicFramePr>
+                            <a:graphic xmlns:a="http://schemas.openxmlformats.org/drawingml/2006/main">
+                              <a:graphicData uri="http://schemas.openxmlformats.org/drawingml/2006/picture">
+                                <pic:pic xmlns:pic="http://schemas.openxmlformats.org/drawingml/2006/picture">
+                                  <pic:nvPicPr>
+                                    <pic:cNvPr id="11" name="Picture 11" descr="A screenshot of a computer&#10;&#10;AI-generated content may be incorrect."/>
+                                    <pic:cNvPicPr/>
+                                  </pic:nvPicPr>
+                                  <pic:blipFill>
+                                    <a:blip r:embed="rId9">
+                                      <a:extLst>
+                                        <a:ext uri="{28A0092B-C50C-407E-A947-70E740481C1C}">
+                                          <a14:useLocalDpi xmlns:a14="http://schemas.microsoft.com/office/drawing/2010/main" val="0"/>
+                                        </a:ext>
+                                      </a:extLst>
+                                    </a:blip>
+                                    <a:stretch>
+                                      <a:fillRect/>
+                                    </a:stretch>
+                                  </pic:blipFill>
+                                  <pic:spPr>
+                                    <a:xfrm>
+                                      <a:off x="0" y="0"/>
+                                      <a:ext cx="347345" cy="195580"/>
+                                    </a:xfrm>
+                                    <a:prstGeom prst="rect">
+                                      <a:avLst/>
+                                    </a:prstGeom>
+                                  </pic:spPr>
+                                </pic:pic>
+                              </a:graphicData>
+                            </a:graphic>
+                          </wp:inline>
+                        </w:drawing>
+                      </w:r>
+                    </w:p>
+                    <w:p>
+                      <w:pPr>
+                        <w:pStyle w:val="ListParagraph"/>
+                        <w:numPr>
+                          <w:ilvl w:val="0"/>
+                          <w:numId w:val="3"/>
+                        </w:numPr>
+                      </w:pPr>
+                    </w:p>
+                    <w:p/>
+                  </w:txbxContent>
+                </v:textbox>
+                <w10:wrap type="square" anchorx="margin"/>
+              </v:shape>
+            </w:pict>
+          </mc:Fallback>
+        </mc:AlternateContent>
+      </w:r>
+      <w:r>
+        <w:rPr>
+          <w:noProof/>
+          <w:sz w:val="28"/>
+          <w:szCs w:val="28"/>
+        </w:rPr>
+        <w:drawing>
+          <wp:anchor distT="0" distB="0" distL="114300" distR="114300" simplePos="0" relativeHeight="251669504" behindDoc="0" locked="0" layoutInCell="1" allowOverlap="1" wp14:anchorId="1ECC5840" wp14:editId="4E48B725">
+            <wp:simplePos x="0" y="0"/>
+            <wp:positionH relativeFrom="margin">
+              <wp:align>right</wp:align>
+            </wp:positionH>
+            <wp:positionV relativeFrom="paragraph">
+              <wp:posOffset>404223</wp:posOffset>
+            </wp:positionV>
+            <wp:extent cx="5731510" cy="1879600"/>
+            <wp:effectExtent l="0" t="0" r="2540" b="6350"/>
+            <wp:wrapSquare wrapText="bothSides"/>
+            <wp:docPr id="9" name="Picture 9" descr="A screen shot of a computer program&#10;&#10;AI-generated content may be incorrect."/>
+            <wp:cNvGraphicFramePr>
+              <a:graphicFrameLocks xmlns:a="http://schemas.openxmlformats.org/drawingml/2006/main" noChangeAspect="1"/>
+            </wp:cNvGraphicFramePr>
+            <a:graphic xmlns:a="http://schemas.openxmlformats.org/drawingml/2006/main">
+              <a:graphicData uri="http://schemas.openxmlformats.org/drawingml/2006/picture">
+                <pic:pic xmlns:pic="http://schemas.openxmlformats.org/drawingml/2006/picture">
+                  <pic:nvPicPr>
+                    <pic:cNvPr id="9" name="Picture 9" descr="A screen shot of a computer program&#10;&#10;AI-generated content may be incorrect."/>
+                    <pic:cNvPicPr/>
+                  </pic:nvPicPr>
+                  <pic:blipFill>
+                    <a:blip r:embed="rId10">
+                      <a:extLst>
+                        <a:ext uri="{28A0092B-C50C-407E-A947-70E740481C1C}">
+                          <a14:useLocalDpi xmlns:a14="http://schemas.microsoft.com/office/drawing/2010/main" val="0"/>
+                        </a:ext>
+                      </a:extLst>
+                    </a:blip>
+                    <a:stretch>
+                      <a:fillRect/>
+                    </a:stretch>
+                  </pic:blipFill>
+                  <pic:spPr>
+                    <a:xfrm>
+                      <a:off x="0" y="0"/>
+                      <a:ext cx="5731510" cy="1879600"/>
+                    </a:xfrm>
+                    <a:prstGeom prst="rect">
+                      <a:avLst/>
+                    </a:prstGeom>
+                  </pic:spPr>
+                </pic:pic>
+              </a:graphicData>
+            </a:graphic>
+          </wp:anchor>
+        </w:drawing>
+      </w:r>
+      <w:r>
+        <w:rPr>
+          <w:sz w:val="28"/>
+          <w:szCs w:val="28"/>
+        </w:rPr>
+        <w:br w:type="page"/>
+      </w:r>
+      <w:r>
+        <w:rPr>
+          <w:noProof/>
+          <w:sz w:val="28"/>
+          <w:szCs w:val="28"/>
+        </w:rPr>
+        <w:lastRenderedPageBreak/>
+        <mc:AlternateContent>
+          <mc:Choice Requires="wps">
+            <w:drawing>
+              <wp:anchor distT="0" distB="0" distL="114300" distR="114300" simplePos="0" relativeHeight="251679744" behindDoc="0" locked="0" layoutInCell="1" allowOverlap="1" wp14:anchorId="20291671" wp14:editId="5E9F751C">
+                <wp:simplePos x="0" y="0"/>
+                <wp:positionH relativeFrom="margin">
+                  <wp:posOffset>1478915</wp:posOffset>
+                </wp:positionH>
+                <wp:positionV relativeFrom="paragraph">
+                  <wp:posOffset>6158230</wp:posOffset>
+                </wp:positionV>
+                <wp:extent cx="2476500" cy="321945"/>
+                <wp:effectExtent l="0" t="0" r="19050" b="20955"/>
+                <wp:wrapSquare wrapText="bothSides"/>
+                <wp:docPr id="32" name="Text Box 32"/>
+                <wp:cNvGraphicFramePr/>
+                <a:graphic xmlns:a="http://schemas.openxmlformats.org/drawingml/2006/main">
+                  <a:graphicData uri="http://schemas.microsoft.com/office/word/2010/wordprocessingShape">
+                    <wps:wsp>
+                      <wps:cNvSpPr txBox="1"/>
+                      <wps:spPr>
+                        <a:xfrm>
+                          <a:off x="0" y="0"/>
+                          <a:ext cx="2476500" cy="321945"/>
+                        </a:xfrm>
+                        <a:prstGeom prst="rect">
+                          <a:avLst/>
+                        </a:prstGeom>
+                        <a:solidFill>
+                          <a:schemeClr val="accent3">
+                            <a:lumMod val="50000"/>
+                          </a:schemeClr>
+                        </a:solidFill>
+                        <a:ln w="6350">
+                          <a:solidFill>
+                            <a:prstClr val="black"/>
+                          </a:solidFill>
+                        </a:ln>
+                      </wps:spPr>
+                      <wps:txbx>
+                        <w:txbxContent>
+                          <w:p>
+                            <w:pPr>
+                              <w:rPr>
+                                <w:noProof/>
+                                <w:color w:val="FFFFFF" w:themeColor="background1"/>
+                                <w:sz w:val="28"/>
+                                <w:szCs w:val="28"/>
+                                <w14:textOutline w14:w="0" w14:cap="flat" w14:cmpd="sng" w14:algn="ctr">
+                                  <w14:noFill/>
+                                  <w14:prstDash w14:val="solid"/>
+                                  <w14:round/>
+                                </w14:textOutline>
+                                <w14:textFill>
+                                  <w14:gradFill>
+                                    <w14:gsLst>
+                                      <w14:gs w14:pos="21000">
+                                        <w14:srgbClr w14:val="53575C"/>
+                                      </w14:gs>
+                                      <w14:gs w14:pos="88000">
+                                        <w14:srgbClr w14:val="C5C7CA"/>
+                                      </w14:gs>
+                                    </w14:gsLst>
+                                    <w14:lin w14:ang="5400000" w14:scaled="0"/>
+                                  </w14:gradFill>
+                                </w14:textFill>
+                              </w:rPr>
+                            </w:pPr>
+                            <w:hyperlink r:id="rId11" w:history="1">
+                              <w:r>
+                                <w:rPr>
+                                  <w:rStyle w:val="Hyperlink"/>
+                                  <w:noProof/>
+                                  <w:sz w:val="28"/>
+                                  <w:szCs w:val="28"/>
+                                  <w14:textOutline w14:w="0" w14:cap="flat" w14:cmpd="sng" w14:algn="ctr">
+                                    <w14:noFill/>
+                                    <w14:prstDash w14:val="solid"/>
+                                    <w14:round/>
+                                  </w14:textOutline>
+                                  <w14:textFill>
+                                    <w14:gradFill>
+                                      <w14:gsLst>
+                                        <w14:gs w14:pos="21000">
+                                          <w14:srgbClr w14:val="53575C"/>
+                                        </w14:gs>
+                                        <w14:gs w14:pos="88000">
+                                          <w14:srgbClr w14:val="C5C7CA"/>
+                                        </w14:gs>
+                                      </w14:gsLst>
+                                      <w14:lin w14:ang="5400000" w14:scaled="0"/>
+                                    </w14:gradFill>
+                                  </w14:textFill>
+                                </w:rPr>
+                                <w:t>Click here for github repo link</w:t>
+                              </w:r>
+                            </w:hyperlink>
+                          </w:p>
+                          <w:p/>
+                        </w:txbxContent>
+                      </wps:txbx>
+                      <wps:bodyPr rot="0" spcFirstLastPara="0" vertOverflow="overflow" horzOverflow="overflow" vert="horz" wrap="square" lIns="91440" tIns="45720" rIns="91440" bIns="45720" numCol="1" spcCol="0" rtlCol="0" fromWordArt="0" anchor="t" anchorCtr="0" forceAA="0" compatLnSpc="1">
+                        <a:prstTxWarp prst="textNoShape">
+                          <a:avLst/>
+                        </a:prstTxWarp>
+                        <a:noAutofit/>
+                      </wps:bodyPr>
+                    </wps:wsp>
+                  </a:graphicData>
+                </a:graphic>
+                <wp14:sizeRelH relativeFrom="margin">
+                  <wp14:pctWidth>0</wp14:pctWidth>
+                </wp14:sizeRelH>
+                <wp14:sizeRelV relativeFrom="margin">
+                  <wp14:pctHeight>0</wp14:pctHeight>
+                </wp14:sizeRelV>
+              </wp:anchor>
+            </w:drawing>
+          </mc:Choice>
+          <mc:Fallback>
+            <w:pict>
+              <v:shape w14:anchorId="20291671" id="Text Box 32" o:spid="_x0000_s1031" type="#_x0000_t202" style="position:absolute;margin-left:116.45pt;margin-top:484.9pt;width:195pt;height:25.35pt;z-index:251679744;visibility:visible;mso-wrap-style:square;mso-width-percent:0;mso-height-percent:0;mso-wrap-distance-left:9pt;mso-wrap-distance-top:0;mso-wrap-distance-right:9pt;mso-wrap-distance-bottom:0;mso-position-horizontal:absolute;mso-position-horizontal-relative:margin;mso-position-vertical:absolute;mso-position-vertical-relative:text;mso-width-percent:0;mso-height-percent:0;mso-width-relative:margin;mso-height-relative:margin;v-text-anchor:top" o:gfxdata="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" fillcolor="#422a1f [1606]" strokeweight=".5pt">
+                <v:textbox>
+                  <w:txbxContent>
+                    <w:p>
+                      <w:pPr>
+                        <w:rPr>
+                          <w:noProof/>
+                          <w:color w:val="FFFFFF" w:themeColor="background1"/>
+                          <w:sz w:val="28"/>
+                          <w:szCs w:val="28"/>
+                          <w14:textOutline w14:w="0" w14:cap="flat" w14:cmpd="sng" w14:algn="ctr">
+                            <w14:noFill/>
+                            <w14:prstDash w14:val="solid"/>
+                            <w14:round/>
+                          </w14:textOutline>
+                          <w14:textFill>
+                            <w14:gradFill>
+                              <w14:gsLst>
+                                <w14:gs w14:pos="21000">
+                                  <w14:srgbClr w14:val="53575C"/>
+                                </w14:gs>
+                                <w14:gs w14:pos="88000">
+                                  <w14:srgbClr w14:val="C5C7CA"/>
+                                </w14:gs>
+                              </w14:gsLst>
+                              <w14:lin w14:ang="5400000" w14:scaled="0"/>
+                            </w14:gradFill>
+                          </w14:textFill>
+                        </w:rPr>
+                      </w:pPr>
+                      <w:hyperlink r:id="rId12" w:history="1">
+                        <w:r>
+                          <w:rPr>
+                            <w:rStyle w:val="Hyperlink"/>
+                            <w:noProof/>
+                            <w:sz w:val="28"/>
+                            <w:szCs w:val="28"/>
+                            <w14:textOutline w14:w="0" w14:cap="flat" w14:cmpd="sng" w14:algn="ctr">
+                              <w14:noFill/>
+                              <w14:prstDash w14:val="solid"/>
+                              <w14:round/>
+                            </w14:textOutline>
+                            <w14:textFill>
+                              <w14:gradFill>
+                                <w14:gsLst>
+                                  <w14:gs w14:pos="21000">
+                                    <w14:srgbClr w14:val="53575C"/>
+                                  </w14:gs>
+                                  <w14:gs w14:pos="88000">
+                                    <w14:srgbClr w14:val="C5C7CA"/>
+                                  </w14:gs>
+                                </w14:gsLst>
+                                <w14:lin w14:ang="5400000" w14:scaled="0"/>
+                              </w14:gradFill>
+                            </w14:textFill>
+                          </w:rPr>
+                          <w:t>Click here for github repo link</w:t>
+                        </w:r>
+                      </w:hyperlink>
+                    </w:p>
+                    <w:p/>
+                  </w:txbxContent>
+                </v:textbox>
+                <w10:wrap type="square" anchorx="margin"/>
+              </v:shape>
+            </w:pict>
+          </mc:Fallback>
+        </mc:AlternateContent>
+      </w:r>
+      <w:r>
+        <w:rPr>
+          <w:noProof/>
+          <w:sz w:val="28"/>
+          <w:szCs w:val="28"/>
+        </w:rPr>
+        <w:drawing>
+          <wp:anchor distT="0" distB="0" distL="114300" distR="114300" simplePos="0" relativeHeight="251674624" behindDoc="0" locked="0" layoutInCell="1" allowOverlap="1" wp14:anchorId="483A0F1B" wp14:editId="5034FAE6">
+            <wp:simplePos x="0" y="0"/>
+            <wp:positionH relativeFrom="margin">
+              <wp:align>right</wp:align>
+            </wp:positionH>
+            <wp:positionV relativeFrom="paragraph">
+              <wp:posOffset>683260</wp:posOffset>
+            </wp:positionV>
+            <wp:extent cx="5731510" cy="1868170"/>
+            <wp:effectExtent l="0" t="0" r="2540" b="0"/>
+            <wp:wrapSquare wrapText="bothSides"/>
+            <wp:docPr id="22" name="Picture 22" descr="A screen shot of a computer"/>
+            <wp:cNvGraphicFramePr>
+              <a:graphicFrameLocks xmlns:a="http://schemas.openxmlformats.org/drawingml/2006/main" noChangeAspect="1"/>
+            </wp:cNvGraphicFramePr>
+            <a:graphic xmlns:a="http://schemas.openxmlformats.org/drawingml/2006/main">
+              <a:graphicData uri="http://schemas.openxmlformats.org/drawingml/2006/picture">
+                <pic:pic xmlns:pic="http://schemas.openxmlformats.org/drawingml/2006/picture">
+                  <pic:nvPicPr>
+                    <pic:cNvPr id="22" name="Picture 22" descr="A screen shot of a computer"/>
+                    <pic:cNvPicPr/>
+                  </pic:nvPicPr>
+                  <pic:blipFill>
+                    <a:blip r:embed="rId13">
+                      <a:extLst>
+                        <a:ext uri="{28A0092B-C50C-407E-A947-70E740481C1C}">
+                          <a14:useLocalDpi xmlns:a14="http://schemas.microsoft.com/office/drawing/2010/main" val="0"/>
+                        </a:ext>
+                      </a:extLst>
+                    </a:blip>
+                    <a:stretch>
+                      <a:fillRect/>
+                    </a:stretch>
+                  </pic:blipFill>
+                  <pic:spPr>
+                    <a:xfrm>
+                      <a:off x="0" y="0"/>
+                      <a:ext cx="5731510" cy="1868170"/>
+                    </a:xfrm>
+                    <a:prstGeom prst="rect">
+                      <a:avLst/>
+                    </a:prstGeom>
+                  </pic:spPr>
+                </pic:pic>
+              </a:graphicData>
+            </a:graphic>
+          </wp:anchor>
+        </w:drawing>
+      </w:r>
+      <w:r>
+        <w:rPr>
+          <w:noProof/>
+          <w:sz w:val="28"/>
+          <w:szCs w:val="28"/>
+        </w:rPr>
+        <w:drawing>
+          <wp:anchor distT="0" distB="0" distL="114300" distR="114300" simplePos="0" relativeHeight="251677696" behindDoc="0" locked="0" layoutInCell="1" allowOverlap="1" wp14:anchorId="6CB79831" wp14:editId="346D87F0">
+            <wp:simplePos x="0" y="0"/>
+            <wp:positionH relativeFrom="margin">
+              <wp:align>left</wp:align>
+            </wp:positionH>
+            <wp:positionV relativeFrom="paragraph">
+              <wp:posOffset>3900805</wp:posOffset>
+            </wp:positionV>
+            <wp:extent cx="5731510" cy="1270000"/>
+            <wp:effectExtent l="0" t="0" r="2540" b="6350"/>
+            <wp:wrapSquare wrapText="bothSides"/>
+            <wp:docPr id="29" name="Picture 29" descr="A screenshot of a computer&#10;&#10;AI-generated content may be incorrect."/>
+            <wp:cNvGraphicFramePr>
+              <a:graphicFrameLocks xmlns:a="http://schemas.openxmlformats.org/drawingml/2006/main" noChangeAspect="1"/>
+            </wp:cNvGraphicFramePr>
+            <a:graphic xmlns:a="http://schemas.openxmlformats.org/drawingml/2006/main">
+              <a:graphicData uri="http://schemas.openxmlformats.org/drawingml/2006/picture">
+                <pic:pic xmlns:pic="http://schemas.openxmlformats.org/drawingml/2006/picture">
+                  <pic:nvPicPr>
+                    <pic:cNvPr id="29" name="Picture 29" descr="A screenshot of a computer&#10;&#10;AI-generated content may be incorrect."/>
+                    <pic:cNvPicPr/>
+                  </pic:nvPicPr>
+                  <pic:blipFill>
+                    <a:blip r:embed="rId14">
+                      <a:extLst>
+                        <a:ext uri="{28A0092B-C50C-407E-A947-70E740481C1C}">
+                          <a14:useLocalDpi xmlns:a14="http://schemas.microsoft.com/office/drawing/2010/main" val="0"/>
+                        </a:ext>
+                      </a:extLst>
+                    </a:blip>
+                    <a:stretch>
+                      <a:fillRect/>
+                    </a:stretch>
+                  </pic:blipFill>
+                  <pic:spPr>
+                    <a:xfrm>
+                      <a:off x="0" y="0"/>
+                      <a:ext cx="5731510" cy="1270000"/>
+                    </a:xfrm>
+                    <a:prstGeom prst="rect">
+                      <a:avLst/>
+                    </a:prstGeom>
+                  </pic:spPr>
+                </pic:pic>
+              </a:graphicData>
+            </a:graphic>
+          </wp:anchor>
+        </w:drawing>
+      </w:r>
+      <w:r>
+        <w:rPr>
+          <w:noProof/>
+          <w:sz w:val="28"/>
+          <w:szCs w:val="28"/>
+        </w:rPr>
+        <mc:AlternateContent>
+          <mc:Choice Requires="wps">
+            <w:drawing>
+              <wp:anchor distT="0" distB="0" distL="114300" distR="114300" simplePos="0" relativeHeight="251676672" behindDoc="0" locked="0" layoutInCell="1" allowOverlap="1" wp14:anchorId="406A387F" wp14:editId="1E6F98FD">
+                <wp:simplePos x="0" y="0"/>
+                <wp:positionH relativeFrom="margin">
+                  <wp:align>left</wp:align>
+                </wp:positionH>
+                <wp:positionV relativeFrom="paragraph">
+                  <wp:posOffset>3188970</wp:posOffset>
+                </wp:positionV>
+                <wp:extent cx="4408170" cy="247015"/>
+                <wp:effectExtent l="0" t="0" r="11430" b="19685"/>
+                <wp:wrapSquare wrapText="bothSides"/>
+                <wp:docPr id="27" name="Text Box 27"/>
+                <wp:cNvGraphicFramePr/>
+                <a:graphic xmlns:a="http://schemas.openxmlformats.org/drawingml/2006/main">
+                  <a:graphicData uri="http://schemas.microsoft.com/office/word/2010/wordprocessingShape">
+                    <wps:wsp>
+                      <wps:cNvSpPr txBox="1"/>
+                      <wps:spPr>
+                        <a:xfrm>
+                          <a:off x="0" y="0"/>
+                          <a:ext cx="4408170" cy="247015"/>
+                        </a:xfrm>
+                        <a:prstGeom prst="rect">
+                          <a:avLst/>
+                        </a:prstGeom>
+                        <a:solidFill>
+                          <a:schemeClr val="bg2">
+                            <a:lumMod val="25000"/>
+                          </a:schemeClr>
+                        </a:solidFill>
+                        <a:ln w="6350">
+                          <a:solidFill>
+                            <a:prstClr val="black"/>
+                          </a:solidFill>
+                        </a:ln>
+                      </wps:spPr>
+                      <wps:txbx>
+                        <w:txbxContent>
+                          <w:p>
+                            <w:r>
+                              <w:t xml:space="preserve">          7.</w:t>
+                            </w:r>
+                            <w:r>
+                              <w:t xml:space="preserve"> </w:t>
+                            </w:r>
+                            <w:r>
+                              <w:t>Working with Environment Variables</w:t>
+                            </w:r>
+                          </w:p>
+                          <w:p/>
+                          <w:p/>
+                          <w:p/>
+                          <w:p/>
+                          <w:p>
+                            <w:r>
+                              <w:t xml:space="preserve"> </w:t>
+                            </w:r>
+                          </w:p>
+                          <w:p/>
+                          <w:p>
+                            <w:pPr>
+                              <w:pStyle w:val="ListParagraph"/>
+                              <w:numPr>
+                                <w:ilvl w:val="0"/>
+                                <w:numId w:val="5"/>
+                              </w:numPr>
+                            </w:pPr>
+                            <w:r>
+                              <w:rPr>
+                                <w:noProof/>
+                              </w:rPr>
+                              <w:drawing>
+                                <wp:inline distT="0" distB="0" distL="0" distR="0" wp14:anchorId="69769F2C" wp14:editId="06C553B3">
+                                  <wp:extent cx="347345" cy="195580"/>
+                                  <wp:effectExtent l="0" t="0" r="0" b="0"/>
+                                  <wp:docPr id="30" name="Picture 30" descr="A screenshot of a computer&#10;&#10;AI-generated content may be incorrect."/>
+                                  <wp:cNvGraphicFramePr>
+                                    <a:graphicFrameLocks xmlns:a="http://schemas.openxmlformats.org/drawingml/2006/main" noChangeAspect="1"/>
+                                  </wp:cNvGraphicFramePr>
+                                  <a:graphic xmlns:a="http://schemas.openxmlformats.org/drawingml/2006/main">
+                                    <a:graphicData uri="http://schemas.openxmlformats.org/drawingml/2006/picture">
+                                      <pic:pic xmlns:pic="http://schemas.openxmlformats.org/drawingml/2006/picture">
+                                        <pic:nvPicPr>
+                                          <pic:cNvPr id="11" name="Picture 11" descr="A screenshot of a computer&#10;&#10;AI-generated content may be incorrect."/>
+                                          <pic:cNvPicPr/>
+                                        </pic:nvPicPr>
+                                        <pic:blipFill>
+                                          <a:blip r:embed="rId9">
+                                            <a:extLst>
+                                              <a:ext uri="{28A0092B-C50C-407E-A947-70E740481C1C}">
+                                                <a14:useLocalDpi xmlns:a14="http://schemas.microsoft.com/office/drawing/2010/main" val="0"/>
+                                              </a:ext>
+                                            </a:extLst>
+                                          </a:blip>
+                                          <a:stretch>
+                                            <a:fillRect/>
+                                          </a:stretch>
+                                        </pic:blipFill>
+                                        <pic:spPr>
+                                          <a:xfrm>
+                                            <a:off x="0" y="0"/>
+                                            <a:ext cx="347345" cy="195580"/>
+                                          </a:xfrm>
+                                          <a:prstGeom prst="rect">
+                                            <a:avLst/>
+                                          </a:prstGeom>
+                                        </pic:spPr>
+                                      </pic:pic>
+                                    </a:graphicData>
+                                  </a:graphic>
+                                </wp:inline>
+                              </w:drawing>
+                            </w:r>
+                          </w:p>
+                          <w:p>
+                            <w:pPr>
+                              <w:pStyle w:val="ListParagraph"/>
+                              <w:numPr>
+                                <w:ilvl w:val="0"/>
+                                <w:numId w:val="3"/>
+                              </w:numPr>
+                            </w:pPr>
+                          </w:p>
+                          <w:p/>
+                        </w:txbxContent>
+                      </wps:txbx>
+                      <wps:bodyPr rot="0" spcFirstLastPara="0" vertOverflow="overflow" horzOverflow="overflow" vert="horz" wrap="square" lIns="91440" tIns="45720" rIns="91440" bIns="45720" numCol="1" spcCol="0" rtlCol="0" fromWordArt="0" anchor="t" anchorCtr="0" forceAA="0" compatLnSpc="1">
+                        <a:prstTxWarp prst="textNoShape">
+                          <a:avLst/>
+                        </a:prstTxWarp>
+                        <a:noAutofit/>
+                      </wps:bodyPr>
+                    </wps:wsp>
+                  </a:graphicData>
+                </a:graphic>
+                <wp14:sizeRelH relativeFrom="margin">
+                  <wp14:pctWidth>0</wp14:pctWidth>
+                </wp14:sizeRelH>
+                <wp14:sizeRelV relativeFrom="margin">
+                  <wp14:pctHeight>0</wp14:pctHeight>
+                </wp14:sizeRelV>
+              </wp:anchor>
+            </w:drawing>
+          </mc:Choice>
+          <mc:Fallback>
+            <w:pict>
+              <v:shape w14:anchorId="406A387F" id="Text Box 27" o:spid="_x0000_s1032" type="#_x0000_t202" style="position:absolute;margin-left:0;margin-top:251.1pt;width:347.1pt;height:19.45pt;z-index:251676672;visibility:visible;mso-wrap-style:square;mso-width-percent:0;mso-height-percent:0;mso-wrap-distance-left:9pt;mso-wrap-distance-top:0;mso-wrap-distance-right:9pt;mso-wrap-distance-bottom:0;mso-position-horizontal:left;mso-position-horizontal-relative:margin;mso-position-vertical:absolute;mso-position-vertical-relative:text;mso-width-percent:0;mso-height-percent:0;mso-width-relative:margin;mso-height-relative:margin;v-text-anchor:top" o:gfxdata="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" fillcolor="#1f384c [814]" strokeweight=".5pt">
+                <v:textbox>
+                  <w:txbxContent>
+                    <w:p>
+                      <w:r>
+                        <w:t xml:space="preserve">          7.</w:t>
+                      </w:r>
+                      <w:r>
+                        <w:t xml:space="preserve"> </w:t>
+                      </w:r>
+                      <w:r>
+                        <w:t>Working with Environment Variables</w:t>
+                      </w:r>
+                    </w:p>
+                    <w:p/>
+                    <w:p/>
+                    <w:p/>
+                    <w:p/>
+                    <w:p>
+                      <w:r>
+                        <w:t xml:space="preserve"> </w:t>
+                      </w:r>
+                    </w:p>
+                    <w:p/>
+                    <w:p>
+                      <w:pPr>
+                        <w:pStyle w:val="ListParagraph"/>
+                        <w:numPr>
+                          <w:ilvl w:val="0"/>
+                          <w:numId w:val="5"/>
+                        </w:numPr>
+                      </w:pPr>
+                      <w:r>
+                        <w:rPr>
+                          <w:noProof/>
+                        </w:rPr>
+                        <w:drawing>
+                          <wp:inline distT="0" distB="0" distL="0" distR="0" wp14:anchorId="69769F2C" wp14:editId="06C553B3">
+                            <wp:extent cx="347345" cy="195580"/>
+                            <wp:effectExtent l="0" t="0" r="0" b="0"/>
+                            <wp:docPr id="30" name="Picture 30" descr="A screenshot of a computer&#10;&#10;AI-generated content may be incorrect."/>
+                            <wp:cNvGraphicFramePr>
+                              <a:graphicFrameLocks xmlns:a="http://schemas.openxmlformats.org/drawingml/2006/main" noChangeAspect="1"/>
+                            </wp:cNvGraphicFramePr>
+                            <a:graphic xmlns:a="http://schemas.openxmlformats.org/drawingml/2006/main">
+                              <a:graphicData uri="http://schemas.openxmlformats.org/drawingml/2006/picture">
+                                <pic:pic xmlns:pic="http://schemas.openxmlformats.org/drawingml/2006/picture">
+                                  <pic:nvPicPr>
+                                    <pic:cNvPr id="11" name="Picture 11" descr="A screenshot of a computer&#10;&#10;AI-generated content may be incorrect."/>
+                                    <pic:cNvPicPr/>
+                                  </pic:nvPicPr>
+                                  <pic:blipFill>
+                                    <a:blip r:embed="rId9">
+                                      <a:extLst>
+                                        <a:ext uri="{28A0092B-C50C-407E-A947-70E740481C1C}">
+                                          <a14:useLocalDpi xmlns:a14="http://schemas.microsoft.com/office/drawing/2010/main" val="0"/>
+                                        </a:ext>
+                                      </a:extLst>
+                                    </a:blip>
+                                    <a:stretch>
+                                      <a:fillRect/>
+                                    </a:stretch>
+                                  </pic:blipFill>
+                                  <pic:spPr>
+                                    <a:xfrm>
+                                      <a:off x="0" y="0"/>
+                                      <a:ext cx="347345" cy="195580"/>
+                                    </a:xfrm>
+                                    <a:prstGeom prst="rect">
+                                      <a:avLst/>
+                                    </a:prstGeom>
+                                  </pic:spPr>
+                                </pic:pic>
+                              </a:graphicData>
+                            </a:graphic>
+                          </wp:inline>
+                        </w:drawing>
+                      </w:r>
+                    </w:p>
+                    <w:p>
+                      <w:pPr>
+                        <w:pStyle w:val="ListParagraph"/>
+                        <w:numPr>
+                          <w:ilvl w:val="0"/>
+                          <w:numId w:val="3"/>
+                        </w:numPr>
+                      </w:pPr>
+                    </w:p>
+                    <w:p/>
+                  </w:txbxContent>
+                </v:textbox>
+                <w10:wrap type="square" anchorx="margin"/>
+              </v:shape>
+            </w:pict>
+          </mc:Fallback>
+        </mc:AlternateContent>
+      </w:r>
+      <w:r>
+        <w:rPr>
+          <w:noProof/>
+          <w:sz w:val="28"/>
+          <w:szCs w:val="28"/>
+        </w:rPr>
+        <mc:AlternateContent>
+          <mc:Choice Requires="wps">
+            <w:drawing>
+              <wp:anchor distT="0" distB="0" distL="114300" distR="114300" simplePos="0" relativeHeight="251673600" behindDoc="0" locked="0" layoutInCell="1" allowOverlap="1" wp14:anchorId="06F6226B" wp14:editId="7830D787">
+                <wp:simplePos x="0" y="0"/>
+                <wp:positionH relativeFrom="margin">
+                  <wp:align>left</wp:align>
+                </wp:positionH>
+                <wp:positionV relativeFrom="paragraph">
+                  <wp:posOffset>91</wp:posOffset>
+                </wp:positionV>
+                <wp:extent cx="4408170" cy="247015"/>
+                <wp:effectExtent l="0" t="0" r="11430" b="19685"/>
+                <wp:wrapSquare wrapText="bothSides"/>
+                <wp:docPr id="20" name="Text Box 20"/>
+                <wp:cNvGraphicFramePr/>
+                <a:graphic xmlns:a="http://schemas.openxmlformats.org/drawingml/2006/main">
+                  <a:graphicData uri="http://schemas.microsoft.com/office/word/2010/wordprocessingShape">
+                    <wps:wsp>
+                      <wps:cNvSpPr txBox="1"/>
+                      <wps:spPr>
+                        <a:xfrm>
+                          <a:off x="0" y="0"/>
+                          <a:ext cx="4408170" cy="247015"/>
+                        </a:xfrm>
+                        <a:prstGeom prst="rect">
+                          <a:avLst/>
+                        </a:prstGeom>
+                        <a:solidFill>
+                          <a:schemeClr val="bg2">
+                            <a:lumMod val="25000"/>
+                          </a:schemeClr>
+                        </a:solidFill>
+                        <a:ln w="6350">
+                          <a:solidFill>
+                            <a:prstClr val="black"/>
+                          </a:solidFill>
+                        </a:ln>
+                      </wps:spPr>
+                      <wps:txbx>
+                        <w:txbxContent>
+                          <w:p>
+                            <w:r>
+                              <w:t xml:space="preserve">        6.  </w:t>
+                            </w:r>
+                            <w:r>
+                              <w:t>Changing Permissions</w:t>
+                            </w:r>
+                          </w:p>
+                          <w:p/>
+                          <w:p/>
+                          <w:p/>
+                          <w:p/>
+                          <w:p>
+                            <w:r>
+                              <w:t xml:space="preserve"> </w:t>
+                            </w:r>
+                          </w:p>
+                          <w:p/>
+                          <w:p>
+                            <w:pPr>
+                              <w:pStyle w:val="ListParagraph"/>
+                              <w:numPr>
+                                <w:ilvl w:val="0"/>
+                                <w:numId w:val="5"/>
+                              </w:numPr>
+                            </w:pPr>
+                            <w:r>
+                              <w:rPr>
+                                <w:noProof/>
+                              </w:rPr>
+                              <w:drawing>
+                                <wp:inline distT="0" distB="0" distL="0" distR="0" wp14:anchorId="3978F8B3" wp14:editId="70E9AF82">
+                                  <wp:extent cx="347345" cy="195580"/>
+                                  <wp:effectExtent l="0" t="0" r="0" b="0"/>
+                                  <wp:docPr id="31" name="Picture 31" descr="A screenshot of a computer&#10;&#10;AI-generated content may be incorrect."/>
+                                  <wp:cNvGraphicFramePr>
+                                    <a:graphicFrameLocks xmlns:a="http://schemas.openxmlformats.org/drawingml/2006/main" noChangeAspect="1"/>
+                                  </wp:cNvGraphicFramePr>
+                                  <a:graphic xmlns:a="http://schemas.openxmlformats.org/drawingml/2006/main">
+                                    <a:graphicData uri="http://schemas.openxmlformats.org/drawingml/2006/picture">
+                                      <pic:pic xmlns:pic="http://schemas.openxmlformats.org/drawingml/2006/picture">
+                                        <pic:nvPicPr>
+                                          <pic:cNvPr id="11" name="Picture 11" descr="A screenshot of a computer&#10;&#10;AI-generated content may be incorrect."/>
+                                          <pic:cNvPicPr/>
+                                        </pic:nvPicPr>
+                                        <pic:blipFill>
+                                          <a:blip r:embed="rId9">
+                                            <a:extLst>
+                                              <a:ext uri="{28A0092B-C50C-407E-A947-70E740481C1C}">
+                                                <a14:useLocalDpi xmlns:a14="http://schemas.microsoft.com/office/drawing/2010/main" val="0"/>
+                                              </a:ext>
+                                            </a:extLst>
+                                          </a:blip>
+                                          <a:stretch>
+                                            <a:fillRect/>
+                                          </a:stretch>
+                                        </pic:blipFill>
+                                        <pic:spPr>
+                                          <a:xfrm>
+                                            <a:off x="0" y="0"/>
+                                            <a:ext cx="347345" cy="195580"/>
+                                          </a:xfrm>
+                                          <a:prstGeom prst="rect">
+                                            <a:avLst/>
+                                          </a:prstGeom>
+                                        </pic:spPr>
+                                      </pic:pic>
+                                    </a:graphicData>
+                                  </a:graphic>
+                                </wp:inline>
+                              </w:drawing>
+                            </w:r>
+                          </w:p>
+                          <w:p>
+                            <w:pPr>
+                              <w:pStyle w:val="ListParagraph"/>
+                              <w:numPr>
+                                <w:ilvl w:val="0"/>
+                                <w:numId w:val="3"/>
+                              </w:numPr>
+                            </w:pPr>
+                          </w:p>
+                          <w:p/>
+                        </w:txbxContent>
+                      </wps:txbx>
+                      <wps:bodyPr rot="0" spcFirstLastPara="0" vertOverflow="overflow" horzOverflow="overflow" vert="horz" wrap="square" lIns="91440" tIns="45720" rIns="91440" bIns="45720" numCol="1" spcCol="0" rtlCol="0" fromWordArt="0" anchor="t" anchorCtr="0" forceAA="0" compatLnSpc="1">
+                        <a:prstTxWarp prst="textNoShape">
+                          <a:avLst/>
+                        </a:prstTxWarp>
+                        <a:noAutofit/>
+                      </wps:bodyPr>
+                    </wps:wsp>
+                  </a:graphicData>
+                </a:graphic>
+                <wp14:sizeRelH relativeFrom="margin">
+                  <wp14:pctWidth>0</wp14:pctWidth>
+                </wp14:sizeRelH>
+                <wp14:sizeRelV relativeFrom="margin">
+                  <wp14:pctHeight>0</wp14:pctHeight>
+                </wp14:sizeRelV>
+              </wp:anchor>
+            </w:drawing>
+          </mc:Choice>
+          <mc:Fallback>
+            <w:pict>
+              <v:shape w14:anchorId="06F6226B" id="Text Box 20" o:spid="_x0000_s1033" type="#_x0000_t202" style="position:absolute;margin-left:0;margin-top:0;width:347.1pt;height:19.45pt;z-index:251673600;visibility:visible;mso-wrap-style:square;mso-width-percent:0;mso-height-percent:0;mso-wrap-distance-left:9pt;mso-wrap-distance-top:0;mso-wrap-distance-right:9pt;mso-wrap-distance-bottom:0;mso-position-horizontal:left;mso-position-horizontal-relative:margin;mso-position-vertical:absolute;mso-position-vertical-relative:text;mso-width-percent:0;mso-height-percent:0;mso-width-relative:margin;mso-height-relative:margin;v-text-anchor:top" o:gfxdata="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" fillcolor="#1f384c [814]" strokeweight=".5pt">
+                <v:textbox>
+                  <w:txbxContent>
+                    <w:p>
+                      <w:r>
+                        <w:t xml:space="preserve">        6.  </w:t>
+                      </w:r>
+                      <w:r>
+                        <w:t>Changing Permissions</w:t>
+                      </w:r>
+                    </w:p>
+                    <w:p/>
+                    <w:p/>
+                    <w:p/>
+                    <w:p/>
+                    <w:p>
+                      <w:r>
+                        <w:t xml:space="preserve"> </w:t>
+                      </w:r>
+                    </w:p>
+                    <w:p/>
+                    <w:p>
+                      <w:pPr>
+                        <w:pStyle w:val="ListParagraph"/>
+                        <w:numPr>
+                          <w:ilvl w:val="0"/>
+                          <w:numId w:val="5"/>
+                        </w:numPr>
+                      </w:pPr>
+                      <w:r>
+                        <w:rPr>
+                          <w:noProof/>
+                        </w:rPr>
+                        <w:drawing>
+                          <wp:inline distT="0" distB="0" distL="0" distR="0" wp14:anchorId="3978F8B3" wp14:editId="70E9AF82">
+                            <wp:extent cx="347345" cy="195580"/>
+                            <wp:effectExtent l="0" t="0" r="0" b="0"/>
+                            <wp:docPr id="31" name="Picture 31" descr="A screenshot of a computer&#10;&#10;AI-generated content may be incorrect."/>
+                            <wp:cNvGraphicFramePr>
+                              <a:graphicFrameLocks xmlns:a="http://schemas.openxmlformats.org/drawingml/2006/main" noChangeAspect="1"/>
+                            </wp:cNvGraphicFramePr>
+                            <a:graphic xmlns:a="http://schemas.openxmlformats.org/drawingml/2006/main">
+                              <a:graphicData uri="http://schemas.openxmlformats.org/drawingml/2006/picture">
+                                <pic:pic xmlns:pic="http://schemas.openxmlformats.org/drawingml/2006/picture">
+                                  <pic:nvPicPr>
+                                    <pic:cNvPr id="11" name="Picture 11" descr="A screenshot of a computer&#10;&#10;AI-generated content may be incorrect."/>
+                                    <pic:cNvPicPr/>
+                                  </pic:nvPicPr>
+                                  <pic:blipFill>
+                                    <a:blip r:embed="rId9">
+                                      <a:extLst>
+                                        <a:ext uri="{28A0092B-C50C-407E-A947-70E740481C1C}">
+                                          <a14:useLocalDpi xmlns:a14="http://schemas.microsoft.com/office/drawing/2010/main" val="0"/>
+                                        </a:ext>
+                                      </a:extLst>
+                                    </a:blip>
+                                    <a:stretch>
+                                      <a:fillRect/>
+                                    </a:stretch>
+                                  </pic:blipFill>
+                                  <pic:spPr>
+                                    <a:xfrm>
+                                      <a:off x="0" y="0"/>
+                                      <a:ext cx="347345" cy="195580"/>
+                                    </a:xfrm>
+                                    <a:prstGeom prst="rect">
+                                      <a:avLst/>
+                                    </a:prstGeom>
+                                  </pic:spPr>
+                                </pic:pic>
+                              </a:graphicData>
+                            </a:graphic>
+                          </wp:inline>
+                        </w:drawing>
+                      </w:r>
+                    </w:p>
+                    <w:p>
+                      <w:pPr>
+                        <w:pStyle w:val="ListParagraph"/>
+                        <w:numPr>
+                          <w:ilvl w:val="0"/>
+                          <w:numId w:val="3"/>
+                        </w:numPr>
+                      </w:pPr>
+                    </w:p>
+                    <w:p/>
+                  </w:txbxContent>
+                </v:textbox>
+                <w10:wrap type="square" anchorx="margin"/>
+              </v:shape>
+            </w:pict>
+          </mc:Fallback>
+        </mc:AlternateContent>
+      </w:r>
     </w:p>
     <w:sectPr>
       <w:pgSz w:w="11906" w:h="16838"/>
@@ -52,11 +1924,11 @@
 <file path=word/numbering.xml><?xml version="1.0" encoding="utf-8"?>
 <w:numbering xmlns:wpc="http://schemas.microsoft.com/office/word/2010/wordprocessingCanvas" xmlns:cx="http://schemas.microsoft.com/office/drawing/2014/chartex" xmlns:cx1="http://schemas.microsoft.com/office/drawing/2015/9/8/chartex" xmlns:cx2="http://schemas.microsoft.com/office/drawing/2015/10/21/chartex" xmlns:cx3="http://schemas.microsoft.com/office/drawing/2016/5/9/chartex" xmlns:cx4="http://schemas.microsoft.com/office/drawing/2016/5/10/chartex" xmlns:cx5="http://schemas.microsoft.com/office/drawing/2016/5/11/chartex" xmlns:cx6="http://schemas.microsoft.com/office/drawing/2016/5/12/chartex" xmlns:cx7="http://schemas.microsoft.com/office/drawing/2016/5/13/chartex" xmlns:cx8="http://schemas.microsoft.com/office/drawing/2016/5/14/chartex" xmlns:mc="http://schemas.openxmlformats.org/markup-compatibility/2006" xmlns:aink="http://schemas.microsoft.com/office/drawing/2016/ink" xmlns:am3d="http://schemas.microsoft.com/office/drawing/2017/model3d" xmlns:o="urn:schemas-microsoft-com:office:office" xmlns:oel="http://schemas.microsoft.com/office/2019/extlst" xmlns:r="http://schemas.openxmlformats.org/officeDocument/2006/relationships" xmlns:m="http://schemas.openxmlformats.org/officeDocument/2006/math" xmlns:v="urn:schemas-microsoft-com:vml" xmlns:wp14="http://schemas.microsoft.com/office/word/2010/wordprocessingDrawing" xmlns:wp="http://schemas.openxmlformats.org/drawingml/2006/wordprocessingDrawing" xmlns:w10="urn:schemas-microsoft-com:office:word" xmlns:w="http://schemas.openxmlformats.org/wordprocessingml/2006/main" xmlns:w14="http://schemas.microsoft.com/office/word/2010/wordml" xmlns:w15="http://schemas.microsoft.com/office/word/2012/wordml" xmlns:w16cex="http://schemas.microsoft.com/office/word/2018/wordml/cex" xmlns:w16cid="http://schemas.microsoft.com/office/word/2016/wordml/cid" xmlns:w16="http://schemas.microsoft.com/office/word/2018/wordml" xmlns:w16sdtdh="http://schemas.microsoft.com/office/word/2020/wordml/sdtdatahash" xmlns:w16se="http://schemas.microsoft.com/office/word/2015/wordml/symex" xmlns:wpg="http://schemas.microsoft.com/office/word/2010/wordprocessingGroup" xmlns:wpi="http://schemas.microsoft.com/office/word/2010/wordprocessingInk" xmlns:wne="http://schemas.microsoft.com/office/word/2006/wordml" xmlns:wps="http://schemas.microsoft.com/office/word/2010/wordprocessingShape" mc:Ignorable="w14 w15 w16se w16cid w16 w16cex w16sdtdh wp14">
   <w:abstractNum w:abstractNumId="0" w15:restartNumberingAfterBreak="0">
-    <w:nsid w:val="32041201"/>
+    <w:nsid w:val="0C5004FE"/>
     <w:multiLevelType w:val="hybridMultilevel"/>
-    <w:tmpl w:val="C20E07AC"/>
+    <w:tmpl w:val="40CC1CFE"/>
     <w:lvl w:ilvl="0" w:tplc="4009000F">
-      <w:start w:val="1"/>
+      <w:start w:val="5"/>
       <w:numFmt w:val="decimal"/>
       <w:lvlText w:val="%1."/>
       <w:lvlJc w:val="left"/>
@@ -140,7 +2012,313 @@
       </w:pPr>
     </w:lvl>
   </w:abstractNum>
+  <w:abstractNum w:abstractNumId="1" w15:restartNumberingAfterBreak="0">
+    <w:nsid w:val="32041201"/>
+    <w:multiLevelType w:val="hybridMultilevel"/>
+    <w:tmpl w:val="C20E07AC"/>
+    <w:lvl w:ilvl="0" w:tplc="4009000F">
+      <w:start w:val="1"/>
+      <w:numFmt w:val="decimal"/>
+      <w:lvlText w:val="%1."/>
+      <w:lvlJc w:val="left"/>
+      <w:pPr>
+        <w:ind w:left="360" w:hanging="360"/>
+      </w:pPr>
+      <w:rPr>
+        <w:rFonts w:hint="default"/>
+      </w:rPr>
+    </w:lvl>
+    <w:lvl w:ilvl="1" w:tplc="40090019" w:tentative="1">
+      <w:start w:val="1"/>
+      <w:numFmt w:val="lowerLetter"/>
+      <w:lvlText w:val="%2."/>
+      <w:lvlJc w:val="left"/>
+      <w:pPr>
+        <w:ind w:left="1080" w:hanging="360"/>
+      </w:pPr>
+    </w:lvl>
+    <w:lvl w:ilvl="2" w:tplc="4009001B" w:tentative="1">
+      <w:start w:val="1"/>
+      <w:numFmt w:val="lowerRoman"/>
+      <w:lvlText w:val="%3."/>
+      <w:lvlJc w:val="right"/>
+      <w:pPr>
+        <w:ind w:left="1800" w:hanging="180"/>
+      </w:pPr>
+    </w:lvl>
+    <w:lvl w:ilvl="3" w:tplc="4009000F" w:tentative="1">
+      <w:start w:val="1"/>
+      <w:numFmt w:val="decimal"/>
+      <w:lvlText w:val="%4."/>
+      <w:lvlJc w:val="left"/>
+      <w:pPr>
+        <w:ind w:left="2520" w:hanging="360"/>
+      </w:pPr>
+    </w:lvl>
+    <w:lvl w:ilvl="4" w:tplc="40090019" w:tentative="1">
+      <w:start w:val="1"/>
+      <w:numFmt w:val="lowerLetter"/>
+      <w:lvlText w:val="%5."/>
+      <w:lvlJc w:val="left"/>
+      <w:pPr>
+        <w:ind w:left="3240" w:hanging="360"/>
+      </w:pPr>
+    </w:lvl>
+    <w:lvl w:ilvl="5" w:tplc="4009001B" w:tentative="1">
+      <w:start w:val="1"/>
+      <w:numFmt w:val="lowerRoman"/>
+      <w:lvlText w:val="%6."/>
+      <w:lvlJc w:val="right"/>
+      <w:pPr>
+        <w:ind w:left="3960" w:hanging="180"/>
+      </w:pPr>
+    </w:lvl>
+    <w:lvl w:ilvl="6" w:tplc="4009000F" w:tentative="1">
+      <w:start w:val="1"/>
+      <w:numFmt w:val="decimal"/>
+      <w:lvlText w:val="%7."/>
+      <w:lvlJc w:val="left"/>
+      <w:pPr>
+        <w:ind w:left="4680" w:hanging="360"/>
+      </w:pPr>
+    </w:lvl>
+    <w:lvl w:ilvl="7" w:tplc="40090019" w:tentative="1">
+      <w:start w:val="1"/>
+      <w:numFmt w:val="lowerLetter"/>
+      <w:lvlText w:val="%8."/>
+      <w:lvlJc w:val="left"/>
+      <w:pPr>
+        <w:ind w:left="5400" w:hanging="360"/>
+      </w:pPr>
+    </w:lvl>
+    <w:lvl w:ilvl="8" w:tplc="4009001B" w:tentative="1">
+      <w:start w:val="1"/>
+      <w:numFmt w:val="lowerRoman"/>
+      <w:lvlText w:val="%9."/>
+      <w:lvlJc w:val="right"/>
+      <w:pPr>
+        <w:ind w:left="6120" w:hanging="180"/>
+      </w:pPr>
+    </w:lvl>
+  </w:abstractNum>
+  <w:abstractNum w:abstractNumId="2" w15:restartNumberingAfterBreak="0">
+    <w:nsid w:val="4E043167"/>
+    <w:multiLevelType w:val="hybridMultilevel"/>
+    <w:tmpl w:val="5060CFEE"/>
+    <w:lvl w:ilvl="0" w:tplc="4009000F">
+      <w:start w:val="1"/>
+      <w:numFmt w:val="decimal"/>
+      <w:lvlText w:val="%1."/>
+      <w:lvlJc w:val="left"/>
+      <w:pPr>
+        <w:ind w:left="720" w:hanging="360"/>
+      </w:pPr>
+      <w:rPr>
+        <w:rFonts w:hint="default"/>
+      </w:rPr>
+    </w:lvl>
+    <w:lvl w:ilvl="1" w:tplc="40090019" w:tentative="1">
+      <w:start w:val="1"/>
+      <w:numFmt w:val="lowerLetter"/>
+      <w:lvlText w:val="%2."/>
+      <w:lvlJc w:val="left"/>
+      <w:pPr>
+        <w:ind w:left="1440" w:hanging="360"/>
+      </w:pPr>
+    </w:lvl>
+    <w:lvl w:ilvl="2" w:tplc="4009001B" w:tentative="1">
+      <w:start w:val="1"/>
+      <w:numFmt w:val="lowerRoman"/>
+      <w:lvlText w:val="%3."/>
+      <w:lvlJc w:val="right"/>
+      <w:pPr>
+        <w:ind w:left="2160" w:hanging="180"/>
+      </w:pPr>
+    </w:lvl>
+    <w:lvl w:ilvl="3" w:tplc="4009000F" w:tentative="1">
+      <w:start w:val="1"/>
+      <w:numFmt w:val="decimal"/>
+      <w:lvlText w:val="%4."/>
+      <w:lvlJc w:val="left"/>
+      <w:pPr>
+        <w:ind w:left="2880" w:hanging="360"/>
+      </w:pPr>
+    </w:lvl>
+    <w:lvl w:ilvl="4" w:tplc="40090019" w:tentative="1">
+      <w:start w:val="1"/>
+      <w:numFmt w:val="lowerLetter"/>
+      <w:lvlText w:val="%5."/>
+      <w:lvlJc w:val="left"/>
+      <w:pPr>
+        <w:ind w:left="3600" w:hanging="360"/>
+      </w:pPr>
+    </w:lvl>
+    <w:lvl w:ilvl="5" w:tplc="4009001B" w:tentative="1">
+      <w:start w:val="1"/>
+      <w:numFmt w:val="lowerRoman"/>
+      <w:lvlText w:val="%6."/>
+      <w:lvlJc w:val="right"/>
+      <w:pPr>
+        <w:ind w:left="4320" w:hanging="180"/>
+      </w:pPr>
+    </w:lvl>
+    <w:lvl w:ilvl="6" w:tplc="4009000F" w:tentative="1">
+      <w:start w:val="1"/>
+      <w:numFmt w:val="decimal"/>
+      <w:lvlText w:val="%7."/>
+      <w:lvlJc w:val="left"/>
+      <w:pPr>
+        <w:ind w:left="5040" w:hanging="360"/>
+      </w:pPr>
+    </w:lvl>
+    <w:lvl w:ilvl="7" w:tplc="40090019" w:tentative="1">
+      <w:start w:val="1"/>
+      <w:numFmt w:val="lowerLetter"/>
+      <w:lvlText w:val="%8."/>
+      <w:lvlJc w:val="left"/>
+      <w:pPr>
+        <w:ind w:left="5760" w:hanging="360"/>
+      </w:pPr>
+    </w:lvl>
+    <w:lvl w:ilvl="8" w:tplc="4009001B" w:tentative="1">
+      <w:start w:val="1"/>
+      <w:numFmt w:val="lowerRoman"/>
+      <w:lvlText w:val="%9."/>
+      <w:lvlJc w:val="right"/>
+      <w:pPr>
+        <w:ind w:left="6480" w:hanging="180"/>
+      </w:pPr>
+    </w:lvl>
+  </w:abstractNum>
+  <w:abstractNum w:abstractNumId="3" w15:restartNumberingAfterBreak="0">
+    <w:nsid w:val="55C64743"/>
+    <w:multiLevelType w:val="hybridMultilevel"/>
+    <w:tmpl w:val="6A1C4234"/>
+    <w:lvl w:ilvl="0" w:tplc="4009000F">
+      <w:start w:val="2"/>
+      <w:numFmt w:val="decimal"/>
+      <w:lvlText w:val="%1."/>
+      <w:lvlJc w:val="left"/>
+      <w:pPr>
+        <w:ind w:left="720" w:hanging="360"/>
+      </w:pPr>
+      <w:rPr>
+        <w:rFonts w:hint="default"/>
+      </w:rPr>
+    </w:lvl>
+    <w:lvl w:ilvl="1" w:tplc="40090019" w:tentative="1">
+      <w:start w:val="1"/>
+      <w:numFmt w:val="lowerLetter"/>
+      <w:lvlText w:val="%2."/>
+      <w:lvlJc w:val="left"/>
+      <w:pPr>
+        <w:ind w:left="1440" w:hanging="360"/>
+      </w:pPr>
+    </w:lvl>
+    <w:lvl w:ilvl="2" w:tplc="4009001B" w:tentative="1">
+      <w:start w:val="1"/>
+      <w:numFmt w:val="lowerRoman"/>
+      <w:lvlText w:val="%3."/>
+      <w:lvlJc w:val="right"/>
+      <w:pPr>
+        <w:ind w:left="2160" w:hanging="180"/>
+      </w:pPr>
+    </w:lvl>
+    <w:lvl w:ilvl="3" w:tplc="4009000F" w:tentative="1">
+      <w:start w:val="1"/>
+      <w:numFmt w:val="decimal"/>
+      <w:lvlText w:val="%4."/>
+      <w:lvlJc w:val="left"/>
+      <w:pPr>
+        <w:ind w:left="2880" w:hanging="360"/>
+      </w:pPr>
+    </w:lvl>
+    <w:lvl w:ilvl="4" w:tplc="40090019" w:tentative="1">
+      <w:start w:val="1"/>
+      <w:numFmt w:val="lowerLetter"/>
+      <w:lvlText w:val="%5."/>
+      <w:lvlJc w:val="left"/>
+      <w:pPr>
+        <w:ind w:left="3600" w:hanging="360"/>
+      </w:pPr>
+    </w:lvl>
+    <w:lvl w:ilvl="5" w:tplc="4009001B" w:tentative="1">
+      <w:start w:val="1"/>
+      <w:numFmt w:val="lowerRoman"/>
+      <w:lvlText w:val="%6."/>
+      <w:lvlJc w:val="right"/>
+      <w:pPr>
+        <w:ind w:left="4320" w:hanging="180"/>
+      </w:pPr>
+    </w:lvl>
+    <w:lvl w:ilvl="6" w:tplc="4009000F" w:tentative="1">
+      <w:start w:val="1"/>
+      <w:numFmt w:val="decimal"/>
+      <w:lvlText w:val="%7."/>
+      <w:lvlJc w:val="left"/>
+      <w:pPr>
+        <w:ind w:left="5040" w:hanging="360"/>
+      </w:pPr>
+    </w:lvl>
+    <w:lvl w:ilvl="7" w:tplc="40090019" w:tentative="1">
+      <w:start w:val="1"/>
+      <w:numFmt w:val="lowerLetter"/>
+      <w:lvlText w:val="%8."/>
+      <w:lvlJc w:val="left"/>
+      <w:pPr>
+        <w:ind w:left="5760" w:hanging="360"/>
+      </w:pPr>
+    </w:lvl>
+    <w:lvl w:ilvl="8" w:tplc="4009001B" w:tentative="1">
+      <w:start w:val="1"/>
+      <w:numFmt w:val="lowerRoman"/>
+      <w:lvlText w:val="%9."/>
+      <w:lvlJc w:val="right"/>
+      <w:pPr>
+        <w:ind w:left="6480" w:hanging="180"/>
+      </w:pPr>
+    </w:lvl>
+  </w:abstractNum>
   <w:num w:numId="1" w16cid:durableId="785346152">
+    <w:abstractNumId w:val="1"/>
+  </w:num>
+  <w:num w:numId="2" w16cid:durableId="813913396">
+    <w:abstractNumId w:val="1"/>
+    <w:lvlOverride w:ilvl="0">
+      <w:startOverride w:val="1"/>
+    </w:lvlOverride>
+    <w:lvlOverride w:ilvl="1">
+      <w:startOverride w:val="1"/>
+    </w:lvlOverride>
+    <w:lvlOverride w:ilvl="2">
+      <w:startOverride w:val="1"/>
+    </w:lvlOverride>
+    <w:lvlOverride w:ilvl="3">
+      <w:startOverride w:val="1"/>
+    </w:lvlOverride>
+    <w:lvlOverride w:ilvl="4">
+      <w:startOverride w:val="1"/>
+    </w:lvlOverride>
+    <w:lvlOverride w:ilvl="5">
+      <w:startOverride w:val="1"/>
+    </w:lvlOverride>
+    <w:lvlOverride w:ilvl="6">
+      <w:startOverride w:val="1"/>
+    </w:lvlOverride>
+    <w:lvlOverride w:ilvl="7">
+      <w:startOverride w:val="1"/>
+    </w:lvlOverride>
+    <w:lvlOverride w:ilvl="8">
+      <w:startOverride w:val="1"/>
+    </w:lvlOverride>
+  </w:num>
+  <w:num w:numId="3" w16cid:durableId="40639207">
+    <w:abstractNumId w:val="3"/>
+  </w:num>
+  <w:num w:numId="4" w16cid:durableId="978076707">
+    <w:abstractNumId w:val="2"/>
+  </w:num>
+  <w:num w:numId="5" w16cid:durableId="1971132594">
     <w:abstractNumId w:val="0"/>
   </w:num>
 </w:numbering>
@@ -563,7 +2741,7 @@
     </w:pPr>
     <w:rPr>
       <w:rFonts w:asciiTheme="majorHAnsi" w:eastAsiaTheme="majorEastAsia" w:hAnsiTheme="majorHAnsi" w:cstheme="majorBidi"/>
-      <w:color w:val="0F4761" w:themeColor="accent1" w:themeShade="BF"/>
+      <w:color w:val="AA610D" w:themeColor="accent1" w:themeShade="BF"/>
       <w:sz w:val="40"/>
       <w:szCs w:val="40"/>
     </w:rPr>
@@ -586,7 +2764,7 @@
     </w:pPr>
     <w:rPr>
       <w:rFonts w:asciiTheme="majorHAnsi" w:eastAsiaTheme="majorEastAsia" w:hAnsiTheme="majorHAnsi" w:cstheme="majorBidi"/>
-      <w:color w:val="0F4761" w:themeColor="accent1" w:themeShade="BF"/>
+      <w:color w:val="AA610D" w:themeColor="accent1" w:themeShade="BF"/>
       <w:sz w:val="32"/>
       <w:szCs w:val="32"/>
     </w:rPr>
@@ -609,7 +2787,7 @@
     </w:pPr>
     <w:rPr>
       <w:rFonts w:eastAsiaTheme="majorEastAsia" w:cstheme="majorBidi"/>
-      <w:color w:val="0F4761" w:themeColor="accent1" w:themeShade="BF"/>
+      <w:color w:val="AA610D" w:themeColor="accent1" w:themeShade="BF"/>
       <w:sz w:val="28"/>
       <w:szCs w:val="28"/>
     </w:rPr>
@@ -634,7 +2812,7 @@
       <w:rFonts w:eastAsiaTheme="majorEastAsia" w:cstheme="majorBidi"/>
       <w:i/>
       <w:iCs/>
-      <w:color w:val="0F4761" w:themeColor="accent1" w:themeShade="BF"/>
+      <w:color w:val="AA610D" w:themeColor="accent1" w:themeShade="BF"/>
     </w:rPr>
   </w:style>
   <w:style w:type="paragraph" w:styleId="Heading5">
@@ -655,7 +2833,7 @@
     </w:pPr>
     <w:rPr>
       <w:rFonts w:eastAsiaTheme="majorEastAsia" w:cstheme="majorBidi"/>
-      <w:color w:val="0F4761" w:themeColor="accent1" w:themeShade="BF"/>
+      <w:color w:val="AA610D" w:themeColor="accent1" w:themeShade="BF"/>
     </w:rPr>
   </w:style>
   <w:style w:type="paragraph" w:styleId="Heading6">
@@ -749,6 +2927,7 @@
   <w:style w:type="character" w:default="1" w:styleId="DefaultParagraphFont">
     <w:name w:val="Default Paragraph Font"/>
     <w:uiPriority w:val="1"/>
+    <w:semiHidden/>
     <w:unhideWhenUsed/>
   </w:style>
   <w:style w:type="table" w:default="1" w:styleId="TableNormal">
@@ -780,7 +2959,7 @@
     <w:rsid w:val="00CD35E9"/>
     <w:rPr>
       <w:rFonts w:asciiTheme="majorHAnsi" w:eastAsiaTheme="majorEastAsia" w:hAnsiTheme="majorHAnsi" w:cstheme="majorBidi"/>
-      <w:color w:val="0F4761" w:themeColor="accent1" w:themeShade="BF"/>
+      <w:color w:val="AA610D" w:themeColor="accent1" w:themeShade="BF"/>
       <w:sz w:val="40"/>
       <w:szCs w:val="40"/>
     </w:rPr>
@@ -794,7 +2973,7 @@
     <w:rsid w:val="00CD35E9"/>
     <w:rPr>
       <w:rFonts w:asciiTheme="majorHAnsi" w:eastAsiaTheme="majorEastAsia" w:hAnsiTheme="majorHAnsi" w:cstheme="majorBidi"/>
-      <w:color w:val="0F4761" w:themeColor="accent1" w:themeShade="BF"/>
+      <w:color w:val="AA610D" w:themeColor="accent1" w:themeShade="BF"/>
       <w:sz w:val="32"/>
       <w:szCs w:val="32"/>
     </w:rPr>
@@ -808,7 +2987,7 @@
     <w:rsid w:val="00CD35E9"/>
     <w:rPr>
       <w:rFonts w:eastAsiaTheme="majorEastAsia" w:cstheme="majorBidi"/>
-      <w:color w:val="0F4761" w:themeColor="accent1" w:themeShade="BF"/>
+      <w:color w:val="AA610D" w:themeColor="accent1" w:themeShade="BF"/>
       <w:sz w:val="28"/>
       <w:szCs w:val="28"/>
     </w:rPr>
@@ -824,7 +3003,7 @@
       <w:rFonts w:eastAsiaTheme="majorEastAsia" w:cstheme="majorBidi"/>
       <w:i/>
       <w:iCs/>
-      <w:color w:val="0F4761" w:themeColor="accent1" w:themeShade="BF"/>
+      <w:color w:val="AA610D" w:themeColor="accent1" w:themeShade="BF"/>
     </w:rPr>
   </w:style>
   <w:style w:type="character" w:customStyle="1" w:styleId="Heading5Char">
@@ -836,7 +3015,7 @@
     <w:rsid w:val="00CD35E9"/>
     <w:rPr>
       <w:rFonts w:eastAsiaTheme="majorEastAsia" w:cstheme="majorBidi"/>
-      <w:color w:val="0F4761" w:themeColor="accent1" w:themeShade="BF"/>
+      <w:color w:val="AA610D" w:themeColor="accent1" w:themeShade="BF"/>
     </w:rPr>
   </w:style>
   <w:style w:type="character" w:customStyle="1" w:styleId="Heading6Char">
@@ -1010,7 +3189,7 @@
     <w:rPr>
       <w:i/>
       <w:iCs/>
-      <w:color w:val="0F4761" w:themeColor="accent1" w:themeShade="BF"/>
+      <w:color w:val="AA610D" w:themeColor="accent1" w:themeShade="BF"/>
     </w:rPr>
   </w:style>
   <w:style w:type="paragraph" w:styleId="IntenseQuote">
@@ -1023,8 +3202,8 @@
     <w:rsid w:val="00CD35E9"/>
     <w:pPr>
       <w:pBdr>
-        <w:top w:val="single" w:sz="4" w:space="10" w:color="0F4761" w:themeColor="accent1" w:themeShade="BF"/>
-        <w:bottom w:val="single" w:sz="4" w:space="10" w:color="0F4761" w:themeColor="accent1" w:themeShade="BF"/>
+        <w:top w:val="single" w:sz="4" w:space="10" w:color="AA610D" w:themeColor="accent1" w:themeShade="BF"/>
+        <w:bottom w:val="single" w:sz="4" w:space="10" w:color="AA610D" w:themeColor="accent1" w:themeShade="BF"/>
       </w:pBdr>
       <w:spacing w:before="360" w:after="360"/>
       <w:ind w:left="864" w:right="864"/>
@@ -1033,7 +3212,7 @@
     <w:rPr>
       <w:i/>
       <w:iCs/>
-      <w:color w:val="0F4761" w:themeColor="accent1" w:themeShade="BF"/>
+      <w:color w:val="AA610D" w:themeColor="accent1" w:themeShade="BF"/>
     </w:rPr>
   </w:style>
   <w:style w:type="character" w:customStyle="1" w:styleId="IntenseQuoteChar">
@@ -1045,7 +3224,7 @@
     <w:rPr>
       <w:i/>
       <w:iCs/>
-      <w:color w:val="0F4761" w:themeColor="accent1" w:themeShade="BF"/>
+      <w:color w:val="AA610D" w:themeColor="accent1" w:themeShade="BF"/>
     </w:rPr>
   </w:style>
   <w:style w:type="character" w:styleId="IntenseReference">
@@ -1058,7 +3237,7 @@
       <w:b/>
       <w:bCs/>
       <w:smallCaps/>
-      <w:color w:val="0F4761" w:themeColor="accent1" w:themeShade="BF"/>
+      <w:color w:val="AA610D" w:themeColor="accent1" w:themeShade="BF"/>
       <w:spacing w:val="5"/>
     </w:rPr>
   </w:style>
@@ -1071,48 +3250,83 @@
       <w:spacing w:after="0" w:line="240" w:lineRule="auto"/>
     </w:pPr>
   </w:style>
+  <w:style w:type="character" w:styleId="Hyperlink">
+    <w:name w:val="Hyperlink"/>
+    <w:basedOn w:val="DefaultParagraphFont"/>
+    <w:uiPriority w:val="99"/>
+    <w:unhideWhenUsed/>
+    <w:rsid w:val="00B02697"/>
+    <w:rPr>
+      <w:color w:val="2998E3" w:themeColor="hyperlink"/>
+      <w:u w:val="single"/>
+    </w:rPr>
+  </w:style>
+  <w:style w:type="character" w:styleId="UnresolvedMention">
+    <w:name w:val="Unresolved Mention"/>
+    <w:basedOn w:val="DefaultParagraphFont"/>
+    <w:uiPriority w:val="99"/>
+    <w:semiHidden/>
+    <w:unhideWhenUsed/>
+    <w:rsid w:val="00B02697"/>
+    <w:rPr>
+      <w:color w:val="605E5C"/>
+      <w:shd w:val="clear" w:color="auto" w:fill="E1DFDD"/>
+    </w:rPr>
+  </w:style>
+  <w:style w:type="character" w:styleId="FollowedHyperlink">
+    <w:name w:val="FollowedHyperlink"/>
+    <w:basedOn w:val="DefaultParagraphFont"/>
+    <w:uiPriority w:val="99"/>
+    <w:semiHidden/>
+    <w:unhideWhenUsed/>
+    <w:rsid w:val="00C9266E"/>
+    <w:rPr>
+      <w:color w:val="8C8C8C" w:themeColor="followedHyperlink"/>
+      <w:u w:val="single"/>
+    </w:rPr>
+  </w:style>
 </w:styles>
 </file>
 
 <file path=word/theme/theme1.xml><?xml version="1.0" encoding="utf-8"?>
 <a:theme xmlns:a="http://schemas.openxmlformats.org/drawingml/2006/main" name="Office Theme">
   <a:themeElements>
-    <a:clrScheme name="Office">
+    <a:clrScheme name="Orange">
       <a:dk1>
-        <a:sysClr val="windowText" lastClr="000000"/>
+        <a:srgbClr val="000000"/>
       </a:dk1>
       <a:lt1>
         <a:sysClr val="window" lastClr="FFFFFF"/>
       </a:lt1>
       <a:dk2>
-        <a:srgbClr val="0E2841"/>
+        <a:srgbClr val="637052"/>
       </a:dk2>
       <a:lt2>
-        <a:srgbClr val="E8E8E8"/>
+        <a:srgbClr val="CCDDEA"/>
       </a:lt2>
       <a:accent1>
-        <a:srgbClr val="156082"/>
+        <a:srgbClr val="E48312"/>
       </a:accent1>
       <a:accent2>
-        <a:srgbClr val="E97132"/>
+        <a:srgbClr val="BD582C"/>
       </a:accent2>
       <a:accent3>
-        <a:srgbClr val="196B24"/>
+        <a:srgbClr val="865640"/>
       </a:accent3>
       <a:accent4>
-        <a:srgbClr val="0F9ED5"/>
+        <a:srgbClr val="9B8357"/>
       </a:accent4>
       <a:accent5>
-        <a:srgbClr val="A02B93"/>
+        <a:srgbClr val="C2BC80"/>
       </a:accent5>
       <a:accent6>
-        <a:srgbClr val="4EA72E"/>
+        <a:srgbClr val="94A088"/>
       </a:accent6>
       <a:hlink>
-        <a:srgbClr val="467886"/>
+        <a:srgbClr val="2998E3"/>
       </a:hlink>
       <a:folHlink>
-        <a:srgbClr val="96607D"/>
+        <a:srgbClr val="8C8C8C"/>
       </a:folHlink>
     </a:clrScheme>
     <a:fontScheme name="Office">
@@ -1367,4 +3581,16 @@
     </a:ext>
   </a:extLst>
 </a:theme>
+</file>
+
+<file path=customXml/item1.xml><?xml version="1.0" encoding="utf-8"?>
+<b:Sources xmlns:b="http://schemas.openxmlformats.org/officeDocument/2006/bibliography" xmlns="http://schemas.openxmlformats.org/officeDocument/2006/bibliography" SelectedStyle="\APASixthEditionOfficeOnline.xsl" StyleName="APA" Version="6"/>
+</file>
+
+<file path=customXml/itemProps1.xml><?xml version="1.0" encoding="utf-8"?>
+<ds:datastoreItem xmlns:ds="http://schemas.openxmlformats.org/officeDocument/2006/customXml" ds:itemID="{8E46A0CD-6BD8-45A3-BD31-51A85539F31B}">
+  <ds:schemaRefs>
+    <ds:schemaRef ds:uri="http://schemas.openxmlformats.org/officeDocument/2006/bibliography"/>
+  </ds:schemaRefs>
+</ds:datastoreItem>
 </file>
</xml_diff>